<commit_message>
added backlight to startup sequence. Added those photos to the user manual
</commit_message>
<xml_diff>
--- a/literature/Appendicies.docx
+++ b/literature/Appendicies.docx
@@ -297,7 +297,150 @@
         <w:t>The LCD will turn on, and display several startup screens, showing the device name and logo</w:t>
       </w:r>
     </w:p>
-    <w:p/>
+    <w:p>
+      <w:pPr>
+        <w:jc w:val="center"/>
+        <w:rPr>
+          <w:noProof/>
+        </w:rPr>
+      </w:pPr>
+      <w:r>
+        <w:rPr>
+          <w:noProof/>
+        </w:rPr>
+        <w:drawing>
+          <wp:inline distT="0" distB="0" distL="0" distR="0" wp14:anchorId="506EA9ED" wp14:editId="4079CA0E">
+            <wp:extent cx="2760453" cy="1662104"/>
+            <wp:effectExtent l="0" t="0" r="1905" b="0"/>
+            <wp:docPr id="40" name="Picture 40"/>
+            <wp:cNvGraphicFramePr>
+              <a:graphicFrameLocks xmlns:a="http://schemas.openxmlformats.org/drawingml/2006/main" noChangeAspect="1"/>
+            </wp:cNvGraphicFramePr>
+            <a:graphic xmlns:a="http://schemas.openxmlformats.org/drawingml/2006/main">
+              <a:graphicData uri="http://schemas.openxmlformats.org/drawingml/2006/picture">
+                <pic:pic xmlns:pic="http://schemas.openxmlformats.org/drawingml/2006/picture">
+                  <pic:nvPicPr>
+                    <pic:cNvPr id="0" name=""/>
+                    <pic:cNvPicPr/>
+                  </pic:nvPicPr>
+                  <pic:blipFill>
+                    <a:blip r:embed="rId9"/>
+                    <a:stretch>
+                      <a:fillRect/>
+                    </a:stretch>
+                  </pic:blipFill>
+                  <pic:spPr>
+                    <a:xfrm>
+                      <a:off x="0" y="0"/>
+                      <a:ext cx="2761187" cy="1662546"/>
+                    </a:xfrm>
+                    <a:prstGeom prst="rect">
+                      <a:avLst/>
+                    </a:prstGeom>
+                  </pic:spPr>
+                </pic:pic>
+              </a:graphicData>
+            </a:graphic>
+          </wp:inline>
+        </w:drawing>
+      </w:r>
+    </w:p>
+    <w:p>
+      <w:pPr>
+        <w:jc w:val="center"/>
+        <w:rPr>
+          <w:noProof/>
+        </w:rPr>
+      </w:pPr>
+      <w:r>
+        <w:rPr>
+          <w:noProof/>
+        </w:rPr>
+        <w:drawing>
+          <wp:inline distT="0" distB="0" distL="0" distR="0" wp14:anchorId="35507177" wp14:editId="0EC272E0">
+            <wp:extent cx="2733305" cy="1639019"/>
+            <wp:effectExtent l="0" t="0" r="0" b="0"/>
+            <wp:docPr id="39" name="Picture 39"/>
+            <wp:cNvGraphicFramePr>
+              <a:graphicFrameLocks xmlns:a="http://schemas.openxmlformats.org/drawingml/2006/main" noChangeAspect="1"/>
+            </wp:cNvGraphicFramePr>
+            <a:graphic xmlns:a="http://schemas.openxmlformats.org/drawingml/2006/main">
+              <a:graphicData uri="http://schemas.openxmlformats.org/drawingml/2006/picture">
+                <pic:pic xmlns:pic="http://schemas.openxmlformats.org/drawingml/2006/picture">
+                  <pic:nvPicPr>
+                    <pic:cNvPr id="0" name=""/>
+                    <pic:cNvPicPr/>
+                  </pic:nvPicPr>
+                  <pic:blipFill>
+                    <a:blip r:embed="rId10"/>
+                    <a:stretch>
+                      <a:fillRect/>
+                    </a:stretch>
+                  </pic:blipFill>
+                  <pic:spPr>
+                    <a:xfrm>
+                      <a:off x="0" y="0"/>
+                      <a:ext cx="2736342" cy="1640840"/>
+                    </a:xfrm>
+                    <a:prstGeom prst="rect">
+                      <a:avLst/>
+                    </a:prstGeom>
+                  </pic:spPr>
+                </pic:pic>
+              </a:graphicData>
+            </a:graphic>
+          </wp:inline>
+        </w:drawing>
+      </w:r>
+    </w:p>
+    <w:p>
+      <w:pPr>
+        <w:jc w:val="center"/>
+      </w:pPr>
+      <w:bookmarkStart w:id="0" w:name="_GoBack"/>
+      <w:r>
+        <w:rPr>
+          <w:noProof/>
+        </w:rPr>
+        <w:lastRenderedPageBreak/>
+        <w:drawing>
+          <wp:inline distT="0" distB="0" distL="0" distR="0" wp14:anchorId="409B1836" wp14:editId="18FCA32A">
+            <wp:extent cx="2734573" cy="1629107"/>
+            <wp:effectExtent l="0" t="0" r="8890" b="9525"/>
+            <wp:docPr id="31" name="Picture 31"/>
+            <wp:cNvGraphicFramePr>
+              <a:graphicFrameLocks xmlns:a="http://schemas.openxmlformats.org/drawingml/2006/main" noChangeAspect="1"/>
+            </wp:cNvGraphicFramePr>
+            <a:graphic xmlns:a="http://schemas.openxmlformats.org/drawingml/2006/main">
+              <a:graphicData uri="http://schemas.openxmlformats.org/drawingml/2006/picture">
+                <pic:pic xmlns:pic="http://schemas.openxmlformats.org/drawingml/2006/picture">
+                  <pic:nvPicPr>
+                    <pic:cNvPr id="0" name=""/>
+                    <pic:cNvPicPr/>
+                  </pic:nvPicPr>
+                  <pic:blipFill>
+                    <a:blip r:embed="rId11"/>
+                    <a:stretch>
+                      <a:fillRect/>
+                    </a:stretch>
+                  </pic:blipFill>
+                  <pic:spPr>
+                    <a:xfrm>
+                      <a:off x="0" y="0"/>
+                      <a:ext cx="2734573" cy="1629107"/>
+                    </a:xfrm>
+                    <a:prstGeom prst="rect">
+                      <a:avLst/>
+                    </a:prstGeom>
+                  </pic:spPr>
+                </pic:pic>
+              </a:graphicData>
+            </a:graphic>
+          </wp:inline>
+        </w:drawing>
+      </w:r>
+      <w:bookmarkEnd w:id="0"/>
+    </w:p>
     <w:p>
       <w:pPr>
         <w:pStyle w:val="Heading1"/>
@@ -315,12 +458,1048 @@
         </w:numPr>
       </w:pPr>
       <w:r>
+        <w:rPr>
+          <w:noProof/>
+        </w:rPr>
+        <mc:AlternateContent>
+          <mc:Choice Requires="wps">
+            <w:drawing>
+              <wp:anchor distT="0" distB="0" distL="114300" distR="114300" simplePos="0" relativeHeight="251666432" behindDoc="0" locked="0" layoutInCell="1" allowOverlap="1" wp14:anchorId="6DFB27A1" wp14:editId="572C43BF">
+                <wp:simplePos x="0" y="0"/>
+                <wp:positionH relativeFrom="column">
+                  <wp:posOffset>-448310</wp:posOffset>
+                </wp:positionH>
+                <wp:positionV relativeFrom="paragraph">
+                  <wp:posOffset>701411</wp:posOffset>
+                </wp:positionV>
+                <wp:extent cx="845389" cy="319177"/>
+                <wp:effectExtent l="0" t="0" r="12065" b="24130"/>
+                <wp:wrapNone/>
+                <wp:docPr id="14" name="Text Box 14"/>
+                <wp:cNvGraphicFramePr/>
+                <a:graphic xmlns:a="http://schemas.openxmlformats.org/drawingml/2006/main">
+                  <a:graphicData uri="http://schemas.microsoft.com/office/word/2010/wordprocessingShape">
+                    <wps:wsp>
+                      <wps:cNvSpPr txBox="1"/>
+                      <wps:spPr>
+                        <a:xfrm>
+                          <a:off x="0" y="0"/>
+                          <a:ext cx="845389" cy="319177"/>
+                        </a:xfrm>
+                        <a:prstGeom prst="rect">
+                          <a:avLst/>
+                        </a:prstGeom>
+                        <a:ln/>
+                      </wps:spPr>
+                      <wps:style>
+                        <a:lnRef idx="2">
+                          <a:schemeClr val="accent2"/>
+                        </a:lnRef>
+                        <a:fillRef idx="1">
+                          <a:schemeClr val="lt1"/>
+                        </a:fillRef>
+                        <a:effectRef idx="0">
+                          <a:schemeClr val="accent2"/>
+                        </a:effectRef>
+                        <a:fontRef idx="minor">
+                          <a:schemeClr val="dk1"/>
+                        </a:fontRef>
+                      </wps:style>
+                      <wps:txbx>
+                        <w:txbxContent>
+                          <w:p>
+                            <w:pPr>
+                              <w:jc w:val="center"/>
+                            </w:pPr>
+                            <w:r>
+                              <w:t>Cursor</w:t>
+                            </w:r>
+                          </w:p>
+                        </w:txbxContent>
+                      </wps:txbx>
+                      <wps:bodyPr rot="0" spcFirstLastPara="0" vertOverflow="overflow" horzOverflow="overflow" vert="horz" wrap="square" lIns="91440" tIns="45720" rIns="91440" bIns="45720" numCol="1" spcCol="0" rtlCol="0" fromWordArt="0" anchor="t" anchorCtr="0" forceAA="0" compatLnSpc="1">
+                        <a:prstTxWarp prst="textNoShape">
+                          <a:avLst/>
+                        </a:prstTxWarp>
+                        <a:noAutofit/>
+                      </wps:bodyPr>
+                    </wps:wsp>
+                  </a:graphicData>
+                </a:graphic>
+                <wp14:sizeRelV relativeFrom="margin">
+                  <wp14:pctHeight>0</wp14:pctHeight>
+                </wp14:sizeRelV>
+              </wp:anchor>
+            </w:drawing>
+          </mc:Choice>
+          <mc:Fallback>
+            <w:pict>
+              <v:shapetype id="_x0000_t202" coordsize="21600,21600" o:spt="202" path="m,l,21600r21600,l21600,xe">
+                <v:stroke joinstyle="miter"/>
+                <v:path gradientshapeok="t" o:connecttype="rect"/>
+              </v:shapetype>
+              <v:shape id="Text Box 14" o:spid="_x0000_s1026" type="#_x0000_t202" style="position:absolute;left:0;text-align:left;margin-left:-35.3pt;margin-top:55.25pt;width:66.55pt;height:25.15pt;z-index:251666432;visibility:visible;mso-wrap-style:square;mso-height-percent:0;mso-wrap-distance-left:9pt;mso-wrap-distance-top:0;mso-wrap-distance-right:9pt;mso-wrap-distance-bottom:0;mso-position-horizontal:absolute;mso-position-horizontal-relative:text;mso-position-vertical:absolute;mso-position-vertical-relative:text;mso-height-percent:0;mso-height-relative:margin;v-text-anchor:top" o:gfxdata="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" fillcolor="white [3201]" strokecolor="#c0504d [3205]" strokeweight="2pt">
+                <v:textbox>
+                  <w:txbxContent>
+                    <w:p>
+                      <w:pPr>
+                        <w:jc w:val="center"/>
+                      </w:pPr>
+                      <w:r>
+                        <w:t>Cursor</w:t>
+                      </w:r>
+                    </w:p>
+                  </w:txbxContent>
+                </v:textbox>
+              </v:shape>
+            </w:pict>
+          </mc:Fallback>
+        </mc:AlternateContent>
+      </w:r>
+      <w:r>
         <w:t xml:space="preserve">The first menu to appear will be the backlight menu. This menu controls the brightness of the LCD screen backlight. </w:t>
       </w:r>
       <w:r>
         <w:t>The menu consists of 3 menu items: “Up”, “Down”, and “Finished”, as well as a graphical representation of menu brightness</w:t>
       </w:r>
     </w:p>
+    <w:p>
+      <w:pPr>
+        <w:jc w:val="center"/>
+      </w:pPr>
+      <w:r>
+        <w:rPr>
+          <w:noProof/>
+        </w:rPr>
+        <mc:AlternateContent>
+          <mc:Choice Requires="wps">
+            <w:drawing>
+              <wp:anchor distT="0" distB="0" distL="114300" distR="114300" simplePos="0" relativeHeight="251684864" behindDoc="0" locked="0" layoutInCell="1" allowOverlap="1" wp14:anchorId="77B71F21" wp14:editId="47322EE6">
+                <wp:simplePos x="0" y="0"/>
+                <wp:positionH relativeFrom="column">
+                  <wp:posOffset>2921000</wp:posOffset>
+                </wp:positionH>
+                <wp:positionV relativeFrom="paragraph">
+                  <wp:posOffset>1152525</wp:posOffset>
+                </wp:positionV>
+                <wp:extent cx="2035810" cy="0"/>
+                <wp:effectExtent l="57150" t="57150" r="0" b="57150"/>
+                <wp:wrapNone/>
+                <wp:docPr id="25" name="Straight Arrow Connector 25"/>
+                <wp:cNvGraphicFramePr/>
+                <a:graphic xmlns:a="http://schemas.openxmlformats.org/drawingml/2006/main">
+                  <a:graphicData uri="http://schemas.microsoft.com/office/word/2010/wordprocessingShape">
+                    <wps:wsp>
+                      <wps:cNvCnPr/>
+                      <wps:spPr>
+                        <a:xfrm flipH="1">
+                          <a:off x="0" y="0"/>
+                          <a:ext cx="2035810" cy="0"/>
+                        </a:xfrm>
+                        <a:prstGeom prst="straightConnector1">
+                          <a:avLst/>
+                        </a:prstGeom>
+                        <a:ln w="38100">
+                          <a:tailEnd type="oval"/>
+                        </a:ln>
+                      </wps:spPr>
+                      <wps:style>
+                        <a:lnRef idx="1">
+                          <a:schemeClr val="accent2"/>
+                        </a:lnRef>
+                        <a:fillRef idx="0">
+                          <a:schemeClr val="accent2"/>
+                        </a:fillRef>
+                        <a:effectRef idx="0">
+                          <a:schemeClr val="accent2"/>
+                        </a:effectRef>
+                        <a:fontRef idx="minor">
+                          <a:schemeClr val="tx1"/>
+                        </a:fontRef>
+                      </wps:style>
+                      <wps:bodyPr/>
+                    </wps:wsp>
+                  </a:graphicData>
+                </a:graphic>
+                <wp14:sizeRelH relativeFrom="margin">
+                  <wp14:pctWidth>0</wp14:pctWidth>
+                </wp14:sizeRelH>
+                <wp14:sizeRelV relativeFrom="margin">
+                  <wp14:pctHeight>0</wp14:pctHeight>
+                </wp14:sizeRelV>
+              </wp:anchor>
+            </w:drawing>
+          </mc:Choice>
+          <mc:Fallback>
+            <w:pict>
+              <v:shapetype id="_x0000_t32" coordsize="21600,21600" o:spt="32" o:oned="t" path="m,l21600,21600e" filled="f">
+                <v:path arrowok="t" fillok="f" o:connecttype="none"/>
+                <o:lock v:ext="edit" shapetype="t"/>
+              </v:shapetype>
+              <v:shape id="Straight Arrow Connector 25" o:spid="_x0000_s1026" type="#_x0000_t32" style="position:absolute;margin-left:230pt;margin-top:90.75pt;width:160.3pt;height:0;flip:x;z-index:251684864;visibility:visible;mso-wrap-style:square;mso-width-percent:0;mso-height-percent:0;mso-wrap-distance-left:9pt;mso-wrap-distance-top:0;mso-wrap-distance-right:9pt;mso-wrap-distance-bottom:0;mso-position-horizontal:absolute;mso-position-horizontal-relative:text;mso-position-vertical:absolute;mso-position-vertical-relative:text;mso-width-percent:0;mso-height-percent:0;mso-width-relative:margin;mso-height-relative:margin" o:gfxdata="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" strokecolor="#bc4542 [3045]" strokeweight="3pt">
+                <v:stroke endarrow="oval"/>
+              </v:shape>
+            </w:pict>
+          </mc:Fallback>
+        </mc:AlternateContent>
+      </w:r>
+      <w:r>
+        <w:rPr>
+          <w:noProof/>
+        </w:rPr>
+        <mc:AlternateContent>
+          <mc:Choice Requires="wps">
+            <w:drawing>
+              <wp:anchor distT="0" distB="0" distL="114300" distR="114300" simplePos="0" relativeHeight="251686912" behindDoc="0" locked="0" layoutInCell="1" allowOverlap="1" wp14:anchorId="4F3C34FC" wp14:editId="53C9971D">
+                <wp:simplePos x="0" y="0"/>
+                <wp:positionH relativeFrom="column">
+                  <wp:posOffset>2918149</wp:posOffset>
+                </wp:positionH>
+                <wp:positionV relativeFrom="paragraph">
+                  <wp:posOffset>873868</wp:posOffset>
+                </wp:positionV>
+                <wp:extent cx="2035810" cy="0"/>
+                <wp:effectExtent l="57150" t="57150" r="0" b="57150"/>
+                <wp:wrapNone/>
+                <wp:docPr id="26" name="Straight Arrow Connector 26"/>
+                <wp:cNvGraphicFramePr/>
+                <a:graphic xmlns:a="http://schemas.openxmlformats.org/drawingml/2006/main">
+                  <a:graphicData uri="http://schemas.microsoft.com/office/word/2010/wordprocessingShape">
+                    <wps:wsp>
+                      <wps:cNvCnPr/>
+                      <wps:spPr>
+                        <a:xfrm flipH="1">
+                          <a:off x="0" y="0"/>
+                          <a:ext cx="2035810" cy="0"/>
+                        </a:xfrm>
+                        <a:prstGeom prst="straightConnector1">
+                          <a:avLst/>
+                        </a:prstGeom>
+                        <a:ln w="38100">
+                          <a:tailEnd type="oval"/>
+                        </a:ln>
+                      </wps:spPr>
+                      <wps:style>
+                        <a:lnRef idx="1">
+                          <a:schemeClr val="accent2"/>
+                        </a:lnRef>
+                        <a:fillRef idx="0">
+                          <a:schemeClr val="accent2"/>
+                        </a:fillRef>
+                        <a:effectRef idx="0">
+                          <a:schemeClr val="accent2"/>
+                        </a:effectRef>
+                        <a:fontRef idx="minor">
+                          <a:schemeClr val="tx1"/>
+                        </a:fontRef>
+                      </wps:style>
+                      <wps:bodyPr/>
+                    </wps:wsp>
+                  </a:graphicData>
+                </a:graphic>
+                <wp14:sizeRelH relativeFrom="margin">
+                  <wp14:pctWidth>0</wp14:pctWidth>
+                </wp14:sizeRelH>
+                <wp14:sizeRelV relativeFrom="margin">
+                  <wp14:pctHeight>0</wp14:pctHeight>
+                </wp14:sizeRelV>
+              </wp:anchor>
+            </w:drawing>
+          </mc:Choice>
+          <mc:Fallback>
+            <w:pict>
+              <v:shape id="Straight Arrow Connector 26" o:spid="_x0000_s1026" type="#_x0000_t32" style="position:absolute;margin-left:229.8pt;margin-top:68.8pt;width:160.3pt;height:0;flip:x;z-index:251686912;visibility:visible;mso-wrap-style:square;mso-width-percent:0;mso-height-percent:0;mso-wrap-distance-left:9pt;mso-wrap-distance-top:0;mso-wrap-distance-right:9pt;mso-wrap-distance-bottom:0;mso-position-horizontal:absolute;mso-position-horizontal-relative:text;mso-position-vertical:absolute;mso-position-vertical-relative:text;mso-width-percent:0;mso-height-percent:0;mso-width-relative:margin;mso-height-relative:margin" o:gfxdata="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" strokecolor="#bc4542 [3045]" strokeweight="3pt">
+                <v:stroke endarrow="oval"/>
+              </v:shape>
+            </w:pict>
+          </mc:Fallback>
+        </mc:AlternateContent>
+      </w:r>
+      <w:r>
+        <w:rPr>
+          <w:noProof/>
+        </w:rPr>
+        <mc:AlternateContent>
+          <mc:Choice Requires="wps">
+            <w:drawing>
+              <wp:anchor distT="0" distB="0" distL="114300" distR="114300" simplePos="0" relativeHeight="251680768" behindDoc="0" locked="0" layoutInCell="1" allowOverlap="1" wp14:anchorId="30F18367" wp14:editId="3C4AD04C">
+                <wp:simplePos x="0" y="0"/>
+                <wp:positionH relativeFrom="column">
+                  <wp:posOffset>4959985</wp:posOffset>
+                </wp:positionH>
+                <wp:positionV relativeFrom="paragraph">
+                  <wp:posOffset>836930</wp:posOffset>
+                </wp:positionV>
+                <wp:extent cx="1017905" cy="318770"/>
+                <wp:effectExtent l="0" t="0" r="10795" b="24130"/>
+                <wp:wrapNone/>
+                <wp:docPr id="23" name="Text Box 23"/>
+                <wp:cNvGraphicFramePr/>
+                <a:graphic xmlns:a="http://schemas.openxmlformats.org/drawingml/2006/main">
+                  <a:graphicData uri="http://schemas.microsoft.com/office/word/2010/wordprocessingShape">
+                    <wps:wsp>
+                      <wps:cNvSpPr txBox="1"/>
+                      <wps:spPr>
+                        <a:xfrm>
+                          <a:off x="0" y="0"/>
+                          <a:ext cx="1017905" cy="318770"/>
+                        </a:xfrm>
+                        <a:prstGeom prst="rect">
+                          <a:avLst/>
+                        </a:prstGeom>
+                        <a:ln/>
+                      </wps:spPr>
+                      <wps:style>
+                        <a:lnRef idx="2">
+                          <a:schemeClr val="accent2"/>
+                        </a:lnRef>
+                        <a:fillRef idx="1">
+                          <a:schemeClr val="lt1"/>
+                        </a:fillRef>
+                        <a:effectRef idx="0">
+                          <a:schemeClr val="accent2"/>
+                        </a:effectRef>
+                        <a:fontRef idx="minor">
+                          <a:schemeClr val="dk1"/>
+                        </a:fontRef>
+                      </wps:style>
+                      <wps:txbx>
+                        <w:txbxContent>
+                          <w:p>
+                            <w:pPr>
+                              <w:jc w:val="center"/>
+                            </w:pPr>
+                            <w:r>
+                              <w:t>Menu items</w:t>
+                            </w:r>
+                          </w:p>
+                        </w:txbxContent>
+                      </wps:txbx>
+                      <wps:bodyPr rot="0" spcFirstLastPara="0" vertOverflow="overflow" horzOverflow="overflow" vert="horz" wrap="square" lIns="91440" tIns="45720" rIns="91440" bIns="45720" numCol="1" spcCol="0" rtlCol="0" fromWordArt="0" anchor="t" anchorCtr="0" forceAA="0" compatLnSpc="1">
+                        <a:prstTxWarp prst="textNoShape">
+                          <a:avLst/>
+                        </a:prstTxWarp>
+                        <a:noAutofit/>
+                      </wps:bodyPr>
+                    </wps:wsp>
+                  </a:graphicData>
+                </a:graphic>
+                <wp14:sizeRelH relativeFrom="margin">
+                  <wp14:pctWidth>0</wp14:pctWidth>
+                </wp14:sizeRelH>
+                <wp14:sizeRelV relativeFrom="margin">
+                  <wp14:pctHeight>0</wp14:pctHeight>
+                </wp14:sizeRelV>
+              </wp:anchor>
+            </w:drawing>
+          </mc:Choice>
+          <mc:Fallback>
+            <w:pict>
+              <v:shape id="Text Box 23" o:spid="_x0000_s1027" type="#_x0000_t202" style="position:absolute;left:0;text-align:left;margin-left:390.55pt;margin-top:65.9pt;width:80.15pt;height:25.1pt;z-index:251680768;visibility:visible;mso-wrap-style:square;mso-width-percent:0;mso-height-percent:0;mso-wrap-distance-left:9pt;mso-wrap-distance-top:0;mso-wrap-distance-right:9pt;mso-wrap-distance-bottom:0;mso-position-horizontal:absolute;mso-position-horizontal-relative:text;mso-position-vertical:absolute;mso-position-vertical-relative:text;mso-width-percent:0;mso-height-percent:0;mso-width-relative:margin;mso-height-relative:margin;v-text-anchor:top" o:gfxdata="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" fillcolor="white [3201]" strokecolor="#c0504d [3205]" strokeweight="2pt">
+                <v:textbox>
+                  <w:txbxContent>
+                    <w:p>
+                      <w:pPr>
+                        <w:jc w:val="center"/>
+                      </w:pPr>
+                      <w:r>
+                        <w:t>Menu items</w:t>
+                      </w:r>
+                    </w:p>
+                  </w:txbxContent>
+                </v:textbox>
+              </v:shape>
+            </w:pict>
+          </mc:Fallback>
+        </mc:AlternateContent>
+      </w:r>
+      <w:r>
+        <w:rPr>
+          <w:noProof/>
+        </w:rPr>
+        <mc:AlternateContent>
+          <mc:Choice Requires="wps">
+            <w:drawing>
+              <wp:anchor distT="0" distB="0" distL="114300" distR="114300" simplePos="0" relativeHeight="251682816" behindDoc="0" locked="0" layoutInCell="1" allowOverlap="1" wp14:anchorId="4ACBCCAB" wp14:editId="07779C42">
+                <wp:simplePos x="0" y="0"/>
+                <wp:positionH relativeFrom="column">
+                  <wp:posOffset>2924355</wp:posOffset>
+                </wp:positionH>
+                <wp:positionV relativeFrom="paragraph">
+                  <wp:posOffset>1009303</wp:posOffset>
+                </wp:positionV>
+                <wp:extent cx="2035834" cy="0"/>
+                <wp:effectExtent l="57150" t="57150" r="0" b="57150"/>
+                <wp:wrapNone/>
+                <wp:docPr id="24" name="Straight Arrow Connector 24"/>
+                <wp:cNvGraphicFramePr/>
+                <a:graphic xmlns:a="http://schemas.openxmlformats.org/drawingml/2006/main">
+                  <a:graphicData uri="http://schemas.microsoft.com/office/word/2010/wordprocessingShape">
+                    <wps:wsp>
+                      <wps:cNvCnPr/>
+                      <wps:spPr>
+                        <a:xfrm flipH="1">
+                          <a:off x="0" y="0"/>
+                          <a:ext cx="2035834" cy="0"/>
+                        </a:xfrm>
+                        <a:prstGeom prst="straightConnector1">
+                          <a:avLst/>
+                        </a:prstGeom>
+                        <a:ln w="38100">
+                          <a:tailEnd type="oval"/>
+                        </a:ln>
+                      </wps:spPr>
+                      <wps:style>
+                        <a:lnRef idx="1">
+                          <a:schemeClr val="accent2"/>
+                        </a:lnRef>
+                        <a:fillRef idx="0">
+                          <a:schemeClr val="accent2"/>
+                        </a:fillRef>
+                        <a:effectRef idx="0">
+                          <a:schemeClr val="accent2"/>
+                        </a:effectRef>
+                        <a:fontRef idx="minor">
+                          <a:schemeClr val="tx1"/>
+                        </a:fontRef>
+                      </wps:style>
+                      <wps:bodyPr/>
+                    </wps:wsp>
+                  </a:graphicData>
+                </a:graphic>
+                <wp14:sizeRelH relativeFrom="margin">
+                  <wp14:pctWidth>0</wp14:pctWidth>
+                </wp14:sizeRelH>
+                <wp14:sizeRelV relativeFrom="margin">
+                  <wp14:pctHeight>0</wp14:pctHeight>
+                </wp14:sizeRelV>
+              </wp:anchor>
+            </w:drawing>
+          </mc:Choice>
+          <mc:Fallback>
+            <w:pict>
+              <v:shape id="Straight Arrow Connector 24" o:spid="_x0000_s1026" type="#_x0000_t32" style="position:absolute;margin-left:230.25pt;margin-top:79.45pt;width:160.3pt;height:0;flip:x;z-index:251682816;visibility:visible;mso-wrap-style:square;mso-width-percent:0;mso-height-percent:0;mso-wrap-distance-left:9pt;mso-wrap-distance-top:0;mso-wrap-distance-right:9pt;mso-wrap-distance-bottom:0;mso-position-horizontal:absolute;mso-position-horizontal-relative:text;mso-position-vertical:absolute;mso-position-vertical-relative:text;mso-width-percent:0;mso-height-percent:0;mso-width-relative:margin;mso-height-relative:margin" o:gfxdata="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" strokecolor="#bc4542 [3045]" strokeweight="3pt">
+                <v:stroke endarrow="oval"/>
+              </v:shape>
+            </w:pict>
+          </mc:Fallback>
+        </mc:AlternateContent>
+      </w:r>
+      <w:r>
+        <w:rPr>
+          <w:noProof/>
+        </w:rPr>
+        <mc:AlternateContent>
+          <mc:Choice Requires="wps">
+            <w:drawing>
+              <wp:anchor distT="0" distB="0" distL="114300" distR="114300" simplePos="0" relativeHeight="251678720" behindDoc="0" locked="0" layoutInCell="1" allowOverlap="1" wp14:anchorId="3D72DF2C" wp14:editId="7AE878B7">
+                <wp:simplePos x="0" y="0"/>
+                <wp:positionH relativeFrom="column">
+                  <wp:posOffset>888521</wp:posOffset>
+                </wp:positionH>
+                <wp:positionV relativeFrom="paragraph">
+                  <wp:posOffset>1820497</wp:posOffset>
+                </wp:positionV>
+                <wp:extent cx="923026" cy="388321"/>
+                <wp:effectExtent l="19050" t="57150" r="10795" b="31115"/>
+                <wp:wrapNone/>
+                <wp:docPr id="22" name="Straight Arrow Connector 22"/>
+                <wp:cNvGraphicFramePr/>
+                <a:graphic xmlns:a="http://schemas.openxmlformats.org/drawingml/2006/main">
+                  <a:graphicData uri="http://schemas.microsoft.com/office/word/2010/wordprocessingShape">
+                    <wps:wsp>
+                      <wps:cNvCnPr/>
+                      <wps:spPr>
+                        <a:xfrm flipV="1">
+                          <a:off x="0" y="0"/>
+                          <a:ext cx="923026" cy="388321"/>
+                        </a:xfrm>
+                        <a:prstGeom prst="straightConnector1">
+                          <a:avLst/>
+                        </a:prstGeom>
+                        <a:ln w="38100">
+                          <a:tailEnd type="arrow"/>
+                        </a:ln>
+                      </wps:spPr>
+                      <wps:style>
+                        <a:lnRef idx="1">
+                          <a:schemeClr val="accent2"/>
+                        </a:lnRef>
+                        <a:fillRef idx="0">
+                          <a:schemeClr val="accent2"/>
+                        </a:fillRef>
+                        <a:effectRef idx="0">
+                          <a:schemeClr val="accent2"/>
+                        </a:effectRef>
+                        <a:fontRef idx="minor">
+                          <a:schemeClr val="tx1"/>
+                        </a:fontRef>
+                      </wps:style>
+                      <wps:bodyPr/>
+                    </wps:wsp>
+                  </a:graphicData>
+                </a:graphic>
+                <wp14:sizeRelH relativeFrom="margin">
+                  <wp14:pctWidth>0</wp14:pctWidth>
+                </wp14:sizeRelH>
+                <wp14:sizeRelV relativeFrom="margin">
+                  <wp14:pctHeight>0</wp14:pctHeight>
+                </wp14:sizeRelV>
+              </wp:anchor>
+            </w:drawing>
+          </mc:Choice>
+          <mc:Fallback>
+            <w:pict>
+              <v:shape id="Straight Arrow Connector 22" o:spid="_x0000_s1026" type="#_x0000_t32" style="position:absolute;margin-left:69.95pt;margin-top:143.35pt;width:72.7pt;height:30.6pt;flip:y;z-index:251678720;visibility:visible;mso-wrap-style:square;mso-width-percent:0;mso-height-percent:0;mso-wrap-distance-left:9pt;mso-wrap-distance-top:0;mso-wrap-distance-right:9pt;mso-wrap-distance-bottom:0;mso-position-horizontal:absolute;mso-position-horizontal-relative:text;mso-position-vertical:absolute;mso-position-vertical-relative:text;mso-width-percent:0;mso-height-percent:0;mso-width-relative:margin;mso-height-relative:margin" o:gfxdata="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" strokecolor="#bc4542 [3045]" strokeweight="3pt">
+                <v:stroke endarrow="open"/>
+              </v:shape>
+            </w:pict>
+          </mc:Fallback>
+        </mc:AlternateContent>
+      </w:r>
+      <w:r>
+        <w:rPr>
+          <w:noProof/>
+        </w:rPr>
+        <mc:AlternateContent>
+          <mc:Choice Requires="wps">
+            <w:drawing>
+              <wp:anchor distT="0" distB="0" distL="114300" distR="114300" simplePos="0" relativeHeight="251670528" behindDoc="0" locked="0" layoutInCell="1" allowOverlap="1" wp14:anchorId="436C0D99" wp14:editId="23529002">
+                <wp:simplePos x="0" y="0"/>
+                <wp:positionH relativeFrom="column">
+                  <wp:posOffset>1033780</wp:posOffset>
+                </wp:positionH>
+                <wp:positionV relativeFrom="paragraph">
+                  <wp:posOffset>1354455</wp:posOffset>
+                </wp:positionV>
+                <wp:extent cx="1173480" cy="102870"/>
+                <wp:effectExtent l="19050" t="57150" r="64770" b="125730"/>
+                <wp:wrapNone/>
+                <wp:docPr id="18" name="Straight Arrow Connector 18"/>
+                <wp:cNvGraphicFramePr/>
+                <a:graphic xmlns:a="http://schemas.openxmlformats.org/drawingml/2006/main">
+                  <a:graphicData uri="http://schemas.microsoft.com/office/word/2010/wordprocessingShape">
+                    <wps:wsp>
+                      <wps:cNvCnPr/>
+                      <wps:spPr>
+                        <a:xfrm>
+                          <a:off x="0" y="0"/>
+                          <a:ext cx="1173480" cy="102870"/>
+                        </a:xfrm>
+                        <a:prstGeom prst="straightConnector1">
+                          <a:avLst/>
+                        </a:prstGeom>
+                        <a:ln w="38100">
+                          <a:tailEnd type="arrow"/>
+                        </a:ln>
+                      </wps:spPr>
+                      <wps:style>
+                        <a:lnRef idx="1">
+                          <a:schemeClr val="accent2"/>
+                        </a:lnRef>
+                        <a:fillRef idx="0">
+                          <a:schemeClr val="accent2"/>
+                        </a:fillRef>
+                        <a:effectRef idx="0">
+                          <a:schemeClr val="accent2"/>
+                        </a:effectRef>
+                        <a:fontRef idx="minor">
+                          <a:schemeClr val="tx1"/>
+                        </a:fontRef>
+                      </wps:style>
+                      <wps:bodyPr/>
+                    </wps:wsp>
+                  </a:graphicData>
+                </a:graphic>
+                <wp14:sizeRelH relativeFrom="margin">
+                  <wp14:pctWidth>0</wp14:pctWidth>
+                </wp14:sizeRelH>
+                <wp14:sizeRelV relativeFrom="margin">
+                  <wp14:pctHeight>0</wp14:pctHeight>
+                </wp14:sizeRelV>
+              </wp:anchor>
+            </w:drawing>
+          </mc:Choice>
+          <mc:Fallback>
+            <w:pict>
+              <v:shape id="Straight Arrow Connector 18" o:spid="_x0000_s1026" type="#_x0000_t32" style="position:absolute;margin-left:81.4pt;margin-top:106.65pt;width:92.4pt;height:8.1pt;z-index:251670528;visibility:visible;mso-wrap-style:square;mso-width-percent:0;mso-height-percent:0;mso-wrap-distance-left:9pt;mso-wrap-distance-top:0;mso-wrap-distance-right:9pt;mso-wrap-distance-bottom:0;mso-position-horizontal:absolute;mso-position-horizontal-relative:text;mso-position-vertical:absolute;mso-position-vertical-relative:text;mso-width-percent:0;mso-height-percent:0;mso-width-relative:margin;mso-height-relative:margin" o:gfxdata="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" strokecolor="#bc4542 [3045]" strokeweight="3pt">
+                <v:stroke endarrow="open"/>
+              </v:shape>
+            </w:pict>
+          </mc:Fallback>
+        </mc:AlternateContent>
+      </w:r>
+      <w:r>
+        <w:rPr>
+          <w:noProof/>
+        </w:rPr>
+        <mc:AlternateContent>
+          <mc:Choice Requires="wps">
+            <w:drawing>
+              <wp:anchor distT="0" distB="0" distL="114300" distR="114300" simplePos="0" relativeHeight="251676672" behindDoc="0" locked="0" layoutInCell="1" allowOverlap="1" wp14:anchorId="316B6602" wp14:editId="003526EF">
+                <wp:simplePos x="0" y="0"/>
+                <wp:positionH relativeFrom="column">
+                  <wp:posOffset>-77638</wp:posOffset>
+                </wp:positionH>
+                <wp:positionV relativeFrom="paragraph">
+                  <wp:posOffset>2027663</wp:posOffset>
+                </wp:positionV>
+                <wp:extent cx="966159" cy="500332"/>
+                <wp:effectExtent l="0" t="0" r="24765" b="14605"/>
+                <wp:wrapNone/>
+                <wp:docPr id="21" name="Text Box 21"/>
+                <wp:cNvGraphicFramePr/>
+                <a:graphic xmlns:a="http://schemas.openxmlformats.org/drawingml/2006/main">
+                  <a:graphicData uri="http://schemas.microsoft.com/office/word/2010/wordprocessingShape">
+                    <wps:wsp>
+                      <wps:cNvSpPr txBox="1"/>
+                      <wps:spPr>
+                        <a:xfrm>
+                          <a:off x="0" y="0"/>
+                          <a:ext cx="966159" cy="500332"/>
+                        </a:xfrm>
+                        <a:prstGeom prst="rect">
+                          <a:avLst/>
+                        </a:prstGeom>
+                        <a:ln/>
+                      </wps:spPr>
+                      <wps:style>
+                        <a:lnRef idx="2">
+                          <a:schemeClr val="accent2"/>
+                        </a:lnRef>
+                        <a:fillRef idx="1">
+                          <a:schemeClr val="lt1"/>
+                        </a:fillRef>
+                        <a:effectRef idx="0">
+                          <a:schemeClr val="accent2"/>
+                        </a:effectRef>
+                        <a:fontRef idx="minor">
+                          <a:schemeClr val="dk1"/>
+                        </a:fontRef>
+                      </wps:style>
+                      <wps:txbx>
+                        <w:txbxContent>
+                          <w:p>
+                            <w:pPr>
+                              <w:jc w:val="center"/>
+                            </w:pPr>
+                            <w:r>
+                              <w:t>Brightness Value</w:t>
+                            </w:r>
+                          </w:p>
+                        </w:txbxContent>
+                      </wps:txbx>
+                      <wps:bodyPr rot="0" spcFirstLastPara="0" vertOverflow="overflow" horzOverflow="overflow" vert="horz" wrap="square" lIns="91440" tIns="45720" rIns="91440" bIns="45720" numCol="1" spcCol="0" rtlCol="0" fromWordArt="0" anchor="t" anchorCtr="0" forceAA="0" compatLnSpc="1">
+                        <a:prstTxWarp prst="textNoShape">
+                          <a:avLst/>
+                        </a:prstTxWarp>
+                        <a:noAutofit/>
+                      </wps:bodyPr>
+                    </wps:wsp>
+                  </a:graphicData>
+                </a:graphic>
+                <wp14:sizeRelH relativeFrom="margin">
+                  <wp14:pctWidth>0</wp14:pctWidth>
+                </wp14:sizeRelH>
+                <wp14:sizeRelV relativeFrom="margin">
+                  <wp14:pctHeight>0</wp14:pctHeight>
+                </wp14:sizeRelV>
+              </wp:anchor>
+            </w:drawing>
+          </mc:Choice>
+          <mc:Fallback>
+            <w:pict>
+              <v:shape id="Text Box 21" o:spid="_x0000_s1028" type="#_x0000_t202" style="position:absolute;left:0;text-align:left;margin-left:-6.1pt;margin-top:159.65pt;width:76.1pt;height:39.4pt;z-index:251676672;visibility:visible;mso-wrap-style:square;mso-width-percent:0;mso-height-percent:0;mso-wrap-distance-left:9pt;mso-wrap-distance-top:0;mso-wrap-distance-right:9pt;mso-wrap-distance-bottom:0;mso-position-horizontal:absolute;mso-position-horizontal-relative:text;mso-position-vertical:absolute;mso-position-vertical-relative:text;mso-width-percent:0;mso-height-percent:0;mso-width-relative:margin;mso-height-relative:margin;v-text-anchor:top" o:gfxdata="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" fillcolor="white [3201]" strokecolor="#c0504d [3205]" strokeweight="2pt">
+                <v:textbox>
+                  <w:txbxContent>
+                    <w:p>
+                      <w:pPr>
+                        <w:jc w:val="center"/>
+                      </w:pPr>
+                      <w:r>
+                        <w:t>Brightness Value</w:t>
+                      </w:r>
+                    </w:p>
+                  </w:txbxContent>
+                </v:textbox>
+              </v:shape>
+            </w:pict>
+          </mc:Fallback>
+        </mc:AlternateContent>
+      </w:r>
+      <w:r>
+        <w:rPr>
+          <w:noProof/>
+        </w:rPr>
+        <mc:AlternateContent>
+          <mc:Choice Requires="wps">
+            <w:drawing>
+              <wp:anchor distT="0" distB="0" distL="114300" distR="114300" simplePos="0" relativeHeight="251674624" behindDoc="0" locked="0" layoutInCell="1" allowOverlap="1" wp14:anchorId="29956B5F" wp14:editId="6444E983">
+                <wp:simplePos x="0" y="0"/>
+                <wp:positionH relativeFrom="column">
+                  <wp:posOffset>3347049</wp:posOffset>
+                </wp:positionH>
+                <wp:positionV relativeFrom="paragraph">
+                  <wp:posOffset>155731</wp:posOffset>
+                </wp:positionV>
+                <wp:extent cx="1612972" cy="172121"/>
+                <wp:effectExtent l="38100" t="19050" r="6350" b="113665"/>
+                <wp:wrapNone/>
+                <wp:docPr id="20" name="Straight Arrow Connector 20"/>
+                <wp:cNvGraphicFramePr/>
+                <a:graphic xmlns:a="http://schemas.openxmlformats.org/drawingml/2006/main">
+                  <a:graphicData uri="http://schemas.microsoft.com/office/word/2010/wordprocessingShape">
+                    <wps:wsp>
+                      <wps:cNvCnPr/>
+                      <wps:spPr>
+                        <a:xfrm flipH="1">
+                          <a:off x="0" y="0"/>
+                          <a:ext cx="1612972" cy="172121"/>
+                        </a:xfrm>
+                        <a:prstGeom prst="straightConnector1">
+                          <a:avLst/>
+                        </a:prstGeom>
+                        <a:ln w="38100">
+                          <a:tailEnd type="arrow"/>
+                        </a:ln>
+                      </wps:spPr>
+                      <wps:style>
+                        <a:lnRef idx="1">
+                          <a:schemeClr val="accent2"/>
+                        </a:lnRef>
+                        <a:fillRef idx="0">
+                          <a:schemeClr val="accent2"/>
+                        </a:fillRef>
+                        <a:effectRef idx="0">
+                          <a:schemeClr val="accent2"/>
+                        </a:effectRef>
+                        <a:fontRef idx="minor">
+                          <a:schemeClr val="tx1"/>
+                        </a:fontRef>
+                      </wps:style>
+                      <wps:bodyPr/>
+                    </wps:wsp>
+                  </a:graphicData>
+                </a:graphic>
+                <wp14:sizeRelH relativeFrom="margin">
+                  <wp14:pctWidth>0</wp14:pctWidth>
+                </wp14:sizeRelH>
+                <wp14:sizeRelV relativeFrom="margin">
+                  <wp14:pctHeight>0</wp14:pctHeight>
+                </wp14:sizeRelV>
+              </wp:anchor>
+            </w:drawing>
+          </mc:Choice>
+          <mc:Fallback>
+            <w:pict>
+              <v:shape id="Straight Arrow Connector 20" o:spid="_x0000_s1026" type="#_x0000_t32" style="position:absolute;margin-left:263.55pt;margin-top:12.25pt;width:127pt;height:13.55pt;flip:x;z-index:251674624;visibility:visible;mso-wrap-style:square;mso-width-percent:0;mso-height-percent:0;mso-wrap-distance-left:9pt;mso-wrap-distance-top:0;mso-wrap-distance-right:9pt;mso-wrap-distance-bottom:0;mso-position-horizontal:absolute;mso-position-horizontal-relative:text;mso-position-vertical:absolute;mso-position-vertical-relative:text;mso-width-percent:0;mso-height-percent:0;mso-width-relative:margin;mso-height-relative:margin" o:gfxdata="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" strokecolor="#bc4542 [3045]" strokeweight="3pt">
+                <v:stroke endarrow="open"/>
+              </v:shape>
+            </w:pict>
+          </mc:Fallback>
+        </mc:AlternateContent>
+      </w:r>
+      <w:r>
+        <w:rPr>
+          <w:noProof/>
+        </w:rPr>
+        <mc:AlternateContent>
+          <mc:Choice Requires="wps">
+            <w:drawing>
+              <wp:anchor distT="0" distB="0" distL="114300" distR="114300" simplePos="0" relativeHeight="251672576" behindDoc="0" locked="0" layoutInCell="1" allowOverlap="1" wp14:anchorId="684B14F7" wp14:editId="2370241E">
+                <wp:simplePos x="0" y="0"/>
+                <wp:positionH relativeFrom="column">
+                  <wp:posOffset>4957445</wp:posOffset>
+                </wp:positionH>
+                <wp:positionV relativeFrom="paragraph">
+                  <wp:posOffset>8890</wp:posOffset>
+                </wp:positionV>
+                <wp:extent cx="845185" cy="318770"/>
+                <wp:effectExtent l="0" t="0" r="12065" b="24130"/>
+                <wp:wrapNone/>
+                <wp:docPr id="19" name="Text Box 19"/>
+                <wp:cNvGraphicFramePr/>
+                <a:graphic xmlns:a="http://schemas.openxmlformats.org/drawingml/2006/main">
+                  <a:graphicData uri="http://schemas.microsoft.com/office/word/2010/wordprocessingShape">
+                    <wps:wsp>
+                      <wps:cNvSpPr txBox="1"/>
+                      <wps:spPr>
+                        <a:xfrm>
+                          <a:off x="0" y="0"/>
+                          <a:ext cx="845185" cy="318770"/>
+                        </a:xfrm>
+                        <a:prstGeom prst="rect">
+                          <a:avLst/>
+                        </a:prstGeom>
+                        <a:ln/>
+                      </wps:spPr>
+                      <wps:style>
+                        <a:lnRef idx="2">
+                          <a:schemeClr val="accent2"/>
+                        </a:lnRef>
+                        <a:fillRef idx="1">
+                          <a:schemeClr val="lt1"/>
+                        </a:fillRef>
+                        <a:effectRef idx="0">
+                          <a:schemeClr val="accent2"/>
+                        </a:effectRef>
+                        <a:fontRef idx="minor">
+                          <a:schemeClr val="dk1"/>
+                        </a:fontRef>
+                      </wps:style>
+                      <wps:txbx>
+                        <w:txbxContent>
+                          <w:p>
+                            <w:pPr>
+                              <w:jc w:val="center"/>
+                            </w:pPr>
+                            <w:r>
+                              <w:t>Menu title</w:t>
+                            </w:r>
+                          </w:p>
+                        </w:txbxContent>
+                      </wps:txbx>
+                      <wps:bodyPr rot="0" spcFirstLastPara="0" vertOverflow="overflow" horzOverflow="overflow" vert="horz" wrap="square" lIns="91440" tIns="45720" rIns="91440" bIns="45720" numCol="1" spcCol="0" rtlCol="0" fromWordArt="0" anchor="t" anchorCtr="0" forceAA="0" compatLnSpc="1">
+                        <a:prstTxWarp prst="textNoShape">
+                          <a:avLst/>
+                        </a:prstTxWarp>
+                        <a:noAutofit/>
+                      </wps:bodyPr>
+                    </wps:wsp>
+                  </a:graphicData>
+                </a:graphic>
+                <wp14:sizeRelV relativeFrom="margin">
+                  <wp14:pctHeight>0</wp14:pctHeight>
+                </wp14:sizeRelV>
+              </wp:anchor>
+            </w:drawing>
+          </mc:Choice>
+          <mc:Fallback>
+            <w:pict>
+              <v:shape id="Text Box 19" o:spid="_x0000_s1029" type="#_x0000_t202" style="position:absolute;left:0;text-align:left;margin-left:390.35pt;margin-top:.7pt;width:66.55pt;height:25.1pt;z-index:251672576;visibility:visible;mso-wrap-style:square;mso-height-percent:0;mso-wrap-distance-left:9pt;mso-wrap-distance-top:0;mso-wrap-distance-right:9pt;mso-wrap-distance-bottom:0;mso-position-horizontal:absolute;mso-position-horizontal-relative:text;mso-position-vertical:absolute;mso-position-vertical-relative:text;mso-height-percent:0;mso-height-relative:margin;v-text-anchor:top" o:gfxdata="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" fillcolor="white [3201]" strokecolor="#c0504d [3205]" strokeweight="2pt">
+                <v:textbox>
+                  <w:txbxContent>
+                    <w:p>
+                      <w:pPr>
+                        <w:jc w:val="center"/>
+                      </w:pPr>
+                      <w:r>
+                        <w:t>Menu title</w:t>
+                      </w:r>
+                    </w:p>
+                  </w:txbxContent>
+                </v:textbox>
+              </v:shape>
+            </w:pict>
+          </mc:Fallback>
+        </mc:AlternateContent>
+      </w:r>
+      <w:r>
+        <w:rPr>
+          <w:noProof/>
+        </w:rPr>
+        <mc:AlternateContent>
+          <mc:Choice Requires="wps">
+            <w:drawing>
+              <wp:anchor distT="0" distB="0" distL="114300" distR="114300" simplePos="0" relativeHeight="251668480" behindDoc="0" locked="0" layoutInCell="1" allowOverlap="1" wp14:anchorId="0F8FFF56" wp14:editId="224339DF">
+                <wp:simplePos x="0" y="0"/>
+                <wp:positionH relativeFrom="column">
+                  <wp:posOffset>-77638</wp:posOffset>
+                </wp:positionH>
+                <wp:positionV relativeFrom="paragraph">
+                  <wp:posOffset>1139142</wp:posOffset>
+                </wp:positionV>
+                <wp:extent cx="1111933" cy="681487"/>
+                <wp:effectExtent l="0" t="0" r="12065" b="23495"/>
+                <wp:wrapNone/>
+                <wp:docPr id="16" name="Text Box 16"/>
+                <wp:cNvGraphicFramePr/>
+                <a:graphic xmlns:a="http://schemas.openxmlformats.org/drawingml/2006/main">
+                  <a:graphicData uri="http://schemas.microsoft.com/office/word/2010/wordprocessingShape">
+                    <wps:wsp>
+                      <wps:cNvSpPr txBox="1"/>
+                      <wps:spPr>
+                        <a:xfrm>
+                          <a:off x="0" y="0"/>
+                          <a:ext cx="1111933" cy="681487"/>
+                        </a:xfrm>
+                        <a:prstGeom prst="rect">
+                          <a:avLst/>
+                        </a:prstGeom>
+                        <a:ln/>
+                      </wps:spPr>
+                      <wps:style>
+                        <a:lnRef idx="2">
+                          <a:schemeClr val="accent2"/>
+                        </a:lnRef>
+                        <a:fillRef idx="1">
+                          <a:schemeClr val="lt1"/>
+                        </a:fillRef>
+                        <a:effectRef idx="0">
+                          <a:schemeClr val="accent2"/>
+                        </a:effectRef>
+                        <a:fontRef idx="minor">
+                          <a:schemeClr val="dk1"/>
+                        </a:fontRef>
+                      </wps:style>
+                      <wps:txbx>
+                        <w:txbxContent>
+                          <w:p>
+                            <w:pPr>
+                              <w:jc w:val="center"/>
+                            </w:pPr>
+                            <w:r>
+                              <w:t>Graphical brightness representation</w:t>
+                            </w:r>
+                          </w:p>
+                        </w:txbxContent>
+                      </wps:txbx>
+                      <wps:bodyPr rot="0" spcFirstLastPara="0" vertOverflow="overflow" horzOverflow="overflow" vert="horz" wrap="square" lIns="91440" tIns="45720" rIns="91440" bIns="45720" numCol="1" spcCol="0" rtlCol="0" fromWordArt="0" anchor="t" anchorCtr="0" forceAA="0" compatLnSpc="1">
+                        <a:prstTxWarp prst="textNoShape">
+                          <a:avLst/>
+                        </a:prstTxWarp>
+                        <a:noAutofit/>
+                      </wps:bodyPr>
+                    </wps:wsp>
+                  </a:graphicData>
+                </a:graphic>
+                <wp14:sizeRelH relativeFrom="margin">
+                  <wp14:pctWidth>0</wp14:pctWidth>
+                </wp14:sizeRelH>
+                <wp14:sizeRelV relativeFrom="margin">
+                  <wp14:pctHeight>0</wp14:pctHeight>
+                </wp14:sizeRelV>
+              </wp:anchor>
+            </w:drawing>
+          </mc:Choice>
+          <mc:Fallback>
+            <w:pict>
+              <v:shape id="Text Box 16" o:spid="_x0000_s1030" type="#_x0000_t202" style="position:absolute;left:0;text-align:left;margin-left:-6.1pt;margin-top:89.7pt;width:87.55pt;height:53.65pt;z-index:251668480;visibility:visible;mso-wrap-style:square;mso-width-percent:0;mso-height-percent:0;mso-wrap-distance-left:9pt;mso-wrap-distance-top:0;mso-wrap-distance-right:9pt;mso-wrap-distance-bottom:0;mso-position-horizontal:absolute;mso-position-horizontal-relative:text;mso-position-vertical:absolute;mso-position-vertical-relative:text;mso-width-percent:0;mso-height-percent:0;mso-width-relative:margin;mso-height-relative:margin;v-text-anchor:top" o:gfxdata="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" fillcolor="white [3201]" strokecolor="#c0504d [3205]" strokeweight="2pt">
+                <v:textbox>
+                  <w:txbxContent>
+                    <w:p>
+                      <w:pPr>
+                        <w:jc w:val="center"/>
+                      </w:pPr>
+                      <w:r>
+                        <w:t>Graphical brightness representation</w:t>
+                      </w:r>
+                    </w:p>
+                  </w:txbxContent>
+                </v:textbox>
+              </v:shape>
+            </w:pict>
+          </mc:Fallback>
+        </mc:AlternateContent>
+      </w:r>
+      <w:r>
+        <w:rPr>
+          <w:noProof/>
+        </w:rPr>
+        <mc:AlternateContent>
+          <mc:Choice Requires="wps">
+            <w:drawing>
+              <wp:anchor distT="0" distB="0" distL="114300" distR="114300" simplePos="0" relativeHeight="251665408" behindDoc="0" locked="0" layoutInCell="1" allowOverlap="1" wp14:anchorId="14E53D19" wp14:editId="39659D82">
+                <wp:simplePos x="0" y="0"/>
+                <wp:positionH relativeFrom="column">
+                  <wp:posOffset>396815</wp:posOffset>
+                </wp:positionH>
+                <wp:positionV relativeFrom="paragraph">
+                  <wp:posOffset>302380</wp:posOffset>
+                </wp:positionV>
+                <wp:extent cx="992038" cy="439947"/>
+                <wp:effectExtent l="19050" t="19050" r="36830" b="74930"/>
+                <wp:wrapNone/>
+                <wp:docPr id="12" name="Straight Arrow Connector 12"/>
+                <wp:cNvGraphicFramePr/>
+                <a:graphic xmlns:a="http://schemas.openxmlformats.org/drawingml/2006/main">
+                  <a:graphicData uri="http://schemas.microsoft.com/office/word/2010/wordprocessingShape">
+                    <wps:wsp>
+                      <wps:cNvCnPr/>
+                      <wps:spPr>
+                        <a:xfrm>
+                          <a:off x="0" y="0"/>
+                          <a:ext cx="992038" cy="439947"/>
+                        </a:xfrm>
+                        <a:prstGeom prst="straightConnector1">
+                          <a:avLst/>
+                        </a:prstGeom>
+                        <a:ln w="38100">
+                          <a:tailEnd type="arrow"/>
+                        </a:ln>
+                      </wps:spPr>
+                      <wps:style>
+                        <a:lnRef idx="1">
+                          <a:schemeClr val="accent2"/>
+                        </a:lnRef>
+                        <a:fillRef idx="0">
+                          <a:schemeClr val="accent2"/>
+                        </a:fillRef>
+                        <a:effectRef idx="0">
+                          <a:schemeClr val="accent2"/>
+                        </a:effectRef>
+                        <a:fontRef idx="minor">
+                          <a:schemeClr val="tx1"/>
+                        </a:fontRef>
+                      </wps:style>
+                      <wps:bodyPr/>
+                    </wps:wsp>
+                  </a:graphicData>
+                </a:graphic>
+              </wp:anchor>
+            </w:drawing>
+          </mc:Choice>
+          <mc:Fallback>
+            <w:pict>
+              <v:shape id="Straight Arrow Connector 12" o:spid="_x0000_s1026" type="#_x0000_t32" style="position:absolute;margin-left:31.25pt;margin-top:23.8pt;width:78.1pt;height:34.65pt;z-index:251665408;visibility:visible;mso-wrap-style:square;mso-wrap-distance-left:9pt;mso-wrap-distance-top:0;mso-wrap-distance-right:9pt;mso-wrap-distance-bottom:0;mso-position-horizontal:absolute;mso-position-horizontal-relative:text;mso-position-vertical:absolute;mso-position-vertical-relative:text" o:gfxdata="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" strokecolor="#bc4542 [3045]" strokeweight="3pt">
+                <v:stroke endarrow="open"/>
+              </v:shape>
+            </w:pict>
+          </mc:Fallback>
+        </mc:AlternateContent>
+      </w:r>
+      <w:r>
+        <w:rPr>
+          <w:noProof/>
+        </w:rPr>
+        <w:drawing>
+          <wp:inline distT="0" distB="0" distL="0" distR="0" wp14:anchorId="2C1FD472" wp14:editId="369B9A2A">
+            <wp:extent cx="3579962" cy="2224505"/>
+            <wp:effectExtent l="0" t="0" r="1905" b="4445"/>
+            <wp:docPr id="3" name="Picture 3"/>
+            <wp:cNvGraphicFramePr>
+              <a:graphicFrameLocks xmlns:a="http://schemas.openxmlformats.org/drawingml/2006/main" noChangeAspect="1"/>
+            </wp:cNvGraphicFramePr>
+            <a:graphic xmlns:a="http://schemas.openxmlformats.org/drawingml/2006/main">
+              <a:graphicData uri="http://schemas.openxmlformats.org/drawingml/2006/picture">
+                <pic:pic xmlns:pic="http://schemas.openxmlformats.org/drawingml/2006/picture">
+                  <pic:nvPicPr>
+                    <pic:cNvPr id="0" name=""/>
+                    <pic:cNvPicPr/>
+                  </pic:nvPicPr>
+                  <pic:blipFill>
+                    <a:blip r:embed="rId12"/>
+                    <a:stretch>
+                      <a:fillRect/>
+                    </a:stretch>
+                  </pic:blipFill>
+                  <pic:spPr>
+                    <a:xfrm>
+                      <a:off x="0" y="0"/>
+                      <a:ext cx="3577404" cy="2222916"/>
+                    </a:xfrm>
+                    <a:prstGeom prst="rect">
+                      <a:avLst/>
+                    </a:prstGeom>
+                  </pic:spPr>
+                </pic:pic>
+              </a:graphicData>
+            </a:graphic>
+          </wp:inline>
+        </w:drawing>
+      </w:r>
+    </w:p>
+    <w:p/>
     <w:p/>
     <w:p>
       <w:pPr>
@@ -424,6 +1603,947 @@
     </w:p>
     <w:p>
       <w:pPr>
+        <w:jc w:val="center"/>
+      </w:pPr>
+      <w:r>
+        <w:rPr>
+          <w:noProof/>
+        </w:rPr>
+        <mc:AlternateContent>
+          <mc:Choice Requires="wps">
+            <w:drawing>
+              <wp:anchor distT="0" distB="0" distL="114300" distR="114300" simplePos="0" relativeHeight="251706368" behindDoc="0" locked="0" layoutInCell="1" allowOverlap="1" wp14:anchorId="71F7CE64" wp14:editId="4AB5BE73">
+                <wp:simplePos x="0" y="0"/>
+                <wp:positionH relativeFrom="column">
+                  <wp:posOffset>3873260</wp:posOffset>
+                </wp:positionH>
+                <wp:positionV relativeFrom="paragraph">
+                  <wp:posOffset>1492658</wp:posOffset>
+                </wp:positionV>
+                <wp:extent cx="1422869" cy="569594"/>
+                <wp:effectExtent l="38100" t="19050" r="25400" b="78740"/>
+                <wp:wrapNone/>
+                <wp:docPr id="38" name="Straight Arrow Connector 38"/>
+                <wp:cNvGraphicFramePr/>
+                <a:graphic xmlns:a="http://schemas.openxmlformats.org/drawingml/2006/main">
+                  <a:graphicData uri="http://schemas.microsoft.com/office/word/2010/wordprocessingShape">
+                    <wps:wsp>
+                      <wps:cNvCnPr/>
+                      <wps:spPr>
+                        <a:xfrm flipH="1">
+                          <a:off x="0" y="0"/>
+                          <a:ext cx="1422869" cy="569594"/>
+                        </a:xfrm>
+                        <a:prstGeom prst="straightConnector1">
+                          <a:avLst/>
+                        </a:prstGeom>
+                        <a:ln w="38100">
+                          <a:tailEnd type="arrow"/>
+                        </a:ln>
+                      </wps:spPr>
+                      <wps:style>
+                        <a:lnRef idx="1">
+                          <a:schemeClr val="accent2"/>
+                        </a:lnRef>
+                        <a:fillRef idx="0">
+                          <a:schemeClr val="accent2"/>
+                        </a:fillRef>
+                        <a:effectRef idx="0">
+                          <a:schemeClr val="accent2"/>
+                        </a:effectRef>
+                        <a:fontRef idx="minor">
+                          <a:schemeClr val="tx1"/>
+                        </a:fontRef>
+                      </wps:style>
+                      <wps:bodyPr/>
+                    </wps:wsp>
+                  </a:graphicData>
+                </a:graphic>
+                <wp14:sizeRelH relativeFrom="margin">
+                  <wp14:pctWidth>0</wp14:pctWidth>
+                </wp14:sizeRelH>
+                <wp14:sizeRelV relativeFrom="margin">
+                  <wp14:pctHeight>0</wp14:pctHeight>
+                </wp14:sizeRelV>
+              </wp:anchor>
+            </w:drawing>
+          </mc:Choice>
+          <mc:Fallback>
+            <w:pict>
+              <v:shape id="Straight Arrow Connector 38" o:spid="_x0000_s1026" type="#_x0000_t32" style="position:absolute;margin-left:305pt;margin-top:117.55pt;width:112.05pt;height:44.85pt;flip:x;z-index:251706368;visibility:visible;mso-wrap-style:square;mso-width-percent:0;mso-height-percent:0;mso-wrap-distance-left:9pt;mso-wrap-distance-top:0;mso-wrap-distance-right:9pt;mso-wrap-distance-bottom:0;mso-position-horizontal:absolute;mso-position-horizontal-relative:text;mso-position-vertical:absolute;mso-position-vertical-relative:text;mso-width-percent:0;mso-height-percent:0;mso-width-relative:margin;mso-height-relative:margin" o:gfxdata="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" strokecolor="#bc4542 [3045]" strokeweight="3pt">
+                <v:stroke endarrow="open"/>
+              </v:shape>
+            </w:pict>
+          </mc:Fallback>
+        </mc:AlternateContent>
+      </w:r>
+      <w:r>
+        <w:rPr>
+          <w:noProof/>
+        </w:rPr>
+        <mc:AlternateContent>
+          <mc:Choice Requires="wps">
+            <w:drawing>
+              <wp:anchor distT="0" distB="0" distL="114300" distR="114300" simplePos="0" relativeHeight="251704320" behindDoc="0" locked="0" layoutInCell="1" allowOverlap="1" wp14:anchorId="04C946D5" wp14:editId="38AF0BCE">
+                <wp:simplePos x="0" y="0"/>
+                <wp:positionH relativeFrom="column">
+                  <wp:posOffset>3795623</wp:posOffset>
+                </wp:positionH>
+                <wp:positionV relativeFrom="paragraph">
+                  <wp:posOffset>1147852</wp:posOffset>
+                </wp:positionV>
+                <wp:extent cx="1500804" cy="345057"/>
+                <wp:effectExtent l="0" t="95250" r="4445" b="36195"/>
+                <wp:wrapNone/>
+                <wp:docPr id="37" name="Straight Arrow Connector 37"/>
+                <wp:cNvGraphicFramePr/>
+                <a:graphic xmlns:a="http://schemas.openxmlformats.org/drawingml/2006/main">
+                  <a:graphicData uri="http://schemas.microsoft.com/office/word/2010/wordprocessingShape">
+                    <wps:wsp>
+                      <wps:cNvCnPr/>
+                      <wps:spPr>
+                        <a:xfrm flipH="1" flipV="1">
+                          <a:off x="0" y="0"/>
+                          <a:ext cx="1500804" cy="345057"/>
+                        </a:xfrm>
+                        <a:prstGeom prst="straightConnector1">
+                          <a:avLst/>
+                        </a:prstGeom>
+                        <a:ln w="38100">
+                          <a:tailEnd type="arrow"/>
+                        </a:ln>
+                      </wps:spPr>
+                      <wps:style>
+                        <a:lnRef idx="1">
+                          <a:schemeClr val="accent2"/>
+                        </a:lnRef>
+                        <a:fillRef idx="0">
+                          <a:schemeClr val="accent2"/>
+                        </a:fillRef>
+                        <a:effectRef idx="0">
+                          <a:schemeClr val="accent2"/>
+                        </a:effectRef>
+                        <a:fontRef idx="minor">
+                          <a:schemeClr val="tx1"/>
+                        </a:fontRef>
+                      </wps:style>
+                      <wps:bodyPr/>
+                    </wps:wsp>
+                  </a:graphicData>
+                </a:graphic>
+                <wp14:sizeRelH relativeFrom="margin">
+                  <wp14:pctWidth>0</wp14:pctWidth>
+                </wp14:sizeRelH>
+                <wp14:sizeRelV relativeFrom="margin">
+                  <wp14:pctHeight>0</wp14:pctHeight>
+                </wp14:sizeRelV>
+              </wp:anchor>
+            </w:drawing>
+          </mc:Choice>
+          <mc:Fallback>
+            <w:pict>
+              <v:shape id="Straight Arrow Connector 37" o:spid="_x0000_s1026" type="#_x0000_t32" style="position:absolute;margin-left:298.85pt;margin-top:90.4pt;width:118.15pt;height:27.15pt;flip:x y;z-index:251704320;visibility:visible;mso-wrap-style:square;mso-width-percent:0;mso-height-percent:0;mso-wrap-distance-left:9pt;mso-wrap-distance-top:0;mso-wrap-distance-right:9pt;mso-wrap-distance-bottom:0;mso-position-horizontal:absolute;mso-position-horizontal-relative:text;mso-position-vertical:absolute;mso-position-vertical-relative:text;mso-width-percent:0;mso-height-percent:0;mso-width-relative:margin;mso-height-relative:margin" o:gfxdata="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" strokecolor="#bc4542 [3045]" strokeweight="3pt">
+                <v:stroke endarrow="open"/>
+              </v:shape>
+            </w:pict>
+          </mc:Fallback>
+        </mc:AlternateContent>
+      </w:r>
+      <w:r>
+        <w:rPr>
+          <w:noProof/>
+        </w:rPr>
+        <mc:AlternateContent>
+          <mc:Choice Requires="wps">
+            <w:drawing>
+              <wp:anchor distT="0" distB="0" distL="114300" distR="114300" simplePos="0" relativeHeight="251702272" behindDoc="0" locked="0" layoutInCell="1" allowOverlap="1" wp14:anchorId="5F1EB968" wp14:editId="38BBB1CF">
+                <wp:simplePos x="0" y="0"/>
+                <wp:positionH relativeFrom="column">
+                  <wp:posOffset>3640347</wp:posOffset>
+                </wp:positionH>
+                <wp:positionV relativeFrom="paragraph">
+                  <wp:posOffset>440486</wp:posOffset>
+                </wp:positionV>
+                <wp:extent cx="1656128" cy="1406106"/>
+                <wp:effectExtent l="38100" t="19050" r="20320" b="41910"/>
+                <wp:wrapNone/>
+                <wp:docPr id="36" name="Straight Arrow Connector 36"/>
+                <wp:cNvGraphicFramePr/>
+                <a:graphic xmlns:a="http://schemas.openxmlformats.org/drawingml/2006/main">
+                  <a:graphicData uri="http://schemas.microsoft.com/office/word/2010/wordprocessingShape">
+                    <wps:wsp>
+                      <wps:cNvCnPr/>
+                      <wps:spPr>
+                        <a:xfrm flipH="1">
+                          <a:off x="0" y="0"/>
+                          <a:ext cx="1656128" cy="1406106"/>
+                        </a:xfrm>
+                        <a:prstGeom prst="straightConnector1">
+                          <a:avLst/>
+                        </a:prstGeom>
+                        <a:ln w="38100">
+                          <a:tailEnd type="arrow"/>
+                        </a:ln>
+                      </wps:spPr>
+                      <wps:style>
+                        <a:lnRef idx="1">
+                          <a:schemeClr val="accent2"/>
+                        </a:lnRef>
+                        <a:fillRef idx="0">
+                          <a:schemeClr val="accent2"/>
+                        </a:fillRef>
+                        <a:effectRef idx="0">
+                          <a:schemeClr val="accent2"/>
+                        </a:effectRef>
+                        <a:fontRef idx="minor">
+                          <a:schemeClr val="tx1"/>
+                        </a:fontRef>
+                      </wps:style>
+                      <wps:bodyPr/>
+                    </wps:wsp>
+                  </a:graphicData>
+                </a:graphic>
+                <wp14:sizeRelH relativeFrom="margin">
+                  <wp14:pctWidth>0</wp14:pctWidth>
+                </wp14:sizeRelH>
+                <wp14:sizeRelV relativeFrom="margin">
+                  <wp14:pctHeight>0</wp14:pctHeight>
+                </wp14:sizeRelV>
+              </wp:anchor>
+            </w:drawing>
+          </mc:Choice>
+          <mc:Fallback>
+            <w:pict>
+              <v:shape id="Straight Arrow Connector 36" o:spid="_x0000_s1026" type="#_x0000_t32" style="position:absolute;margin-left:286.65pt;margin-top:34.7pt;width:130.4pt;height:110.7pt;flip:x;z-index:251702272;visibility:visible;mso-wrap-style:square;mso-width-percent:0;mso-height-percent:0;mso-wrap-distance-left:9pt;mso-wrap-distance-top:0;mso-wrap-distance-right:9pt;mso-wrap-distance-bottom:0;mso-position-horizontal:absolute;mso-position-horizontal-relative:text;mso-position-vertical:absolute;mso-position-vertical-relative:text;mso-width-percent:0;mso-height-percent:0;mso-width-relative:margin;mso-height-relative:margin" o:gfxdata="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" strokecolor="#bc4542 [3045]" strokeweight="3pt">
+                <v:stroke endarrow="open"/>
+              </v:shape>
+            </w:pict>
+          </mc:Fallback>
+        </mc:AlternateContent>
+      </w:r>
+      <w:r>
+        <w:rPr>
+          <w:noProof/>
+        </w:rPr>
+        <mc:AlternateContent>
+          <mc:Choice Requires="wps">
+            <w:drawing>
+              <wp:anchor distT="0" distB="0" distL="114300" distR="114300" simplePos="0" relativeHeight="251700224" behindDoc="0" locked="0" layoutInCell="1" allowOverlap="1" wp14:anchorId="2DFC3685" wp14:editId="3FC44AE2">
+                <wp:simplePos x="0" y="0"/>
+                <wp:positionH relativeFrom="column">
+                  <wp:posOffset>4054415</wp:posOffset>
+                </wp:positionH>
+                <wp:positionV relativeFrom="paragraph">
+                  <wp:posOffset>439959</wp:posOffset>
+                </wp:positionV>
+                <wp:extent cx="1242204" cy="112263"/>
+                <wp:effectExtent l="38100" t="57150" r="15240" b="116840"/>
+                <wp:wrapNone/>
+                <wp:docPr id="35" name="Straight Arrow Connector 35"/>
+                <wp:cNvGraphicFramePr/>
+                <a:graphic xmlns:a="http://schemas.openxmlformats.org/drawingml/2006/main">
+                  <a:graphicData uri="http://schemas.microsoft.com/office/word/2010/wordprocessingShape">
+                    <wps:wsp>
+                      <wps:cNvCnPr/>
+                      <wps:spPr>
+                        <a:xfrm flipH="1">
+                          <a:off x="0" y="0"/>
+                          <a:ext cx="1242204" cy="112263"/>
+                        </a:xfrm>
+                        <a:prstGeom prst="straightConnector1">
+                          <a:avLst/>
+                        </a:prstGeom>
+                        <a:ln w="38100">
+                          <a:tailEnd type="arrow"/>
+                        </a:ln>
+                      </wps:spPr>
+                      <wps:style>
+                        <a:lnRef idx="1">
+                          <a:schemeClr val="accent2"/>
+                        </a:lnRef>
+                        <a:fillRef idx="0">
+                          <a:schemeClr val="accent2"/>
+                        </a:fillRef>
+                        <a:effectRef idx="0">
+                          <a:schemeClr val="accent2"/>
+                        </a:effectRef>
+                        <a:fontRef idx="minor">
+                          <a:schemeClr val="tx1"/>
+                        </a:fontRef>
+                      </wps:style>
+                      <wps:bodyPr/>
+                    </wps:wsp>
+                  </a:graphicData>
+                </a:graphic>
+                <wp14:sizeRelH relativeFrom="margin">
+                  <wp14:pctWidth>0</wp14:pctWidth>
+                </wp14:sizeRelH>
+                <wp14:sizeRelV relativeFrom="margin">
+                  <wp14:pctHeight>0</wp14:pctHeight>
+                </wp14:sizeRelV>
+              </wp:anchor>
+            </w:drawing>
+          </mc:Choice>
+          <mc:Fallback>
+            <w:pict>
+              <v:shape id="Straight Arrow Connector 35" o:spid="_x0000_s1026" type="#_x0000_t32" style="position:absolute;margin-left:319.25pt;margin-top:34.65pt;width:97.8pt;height:8.85pt;flip:x;z-index:251700224;visibility:visible;mso-wrap-style:square;mso-width-percent:0;mso-height-percent:0;mso-wrap-distance-left:9pt;mso-wrap-distance-top:0;mso-wrap-distance-right:9pt;mso-wrap-distance-bottom:0;mso-position-horizontal:absolute;mso-position-horizontal-relative:text;mso-position-vertical:absolute;mso-position-vertical-relative:text;mso-width-percent:0;mso-height-percent:0;mso-width-relative:margin;mso-height-relative:margin" o:gfxdata="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" strokecolor="#bc4542 [3045]" strokeweight="3pt">
+                <v:stroke endarrow="open"/>
+              </v:shape>
+            </w:pict>
+          </mc:Fallback>
+        </mc:AlternateContent>
+      </w:r>
+      <w:r>
+        <w:rPr>
+          <w:noProof/>
+        </w:rPr>
+        <mc:AlternateContent>
+          <mc:Choice Requires="wps">
+            <w:drawing>
+              <wp:anchor distT="0" distB="0" distL="114300" distR="114300" simplePos="0" relativeHeight="251698176" behindDoc="0" locked="0" layoutInCell="1" allowOverlap="1" wp14:anchorId="63BBA66F" wp14:editId="30ECCE23">
+                <wp:simplePos x="0" y="0"/>
+                <wp:positionH relativeFrom="column">
+                  <wp:posOffset>664234</wp:posOffset>
+                </wp:positionH>
+                <wp:positionV relativeFrom="paragraph">
+                  <wp:posOffset>1457876</wp:posOffset>
+                </wp:positionV>
+                <wp:extent cx="888365" cy="474980"/>
+                <wp:effectExtent l="19050" t="19050" r="45085" b="58420"/>
+                <wp:wrapNone/>
+                <wp:docPr id="34" name="Straight Arrow Connector 34"/>
+                <wp:cNvGraphicFramePr/>
+                <a:graphic xmlns:a="http://schemas.openxmlformats.org/drawingml/2006/main">
+                  <a:graphicData uri="http://schemas.microsoft.com/office/word/2010/wordprocessingShape">
+                    <wps:wsp>
+                      <wps:cNvCnPr/>
+                      <wps:spPr>
+                        <a:xfrm>
+                          <a:off x="0" y="0"/>
+                          <a:ext cx="888365" cy="474980"/>
+                        </a:xfrm>
+                        <a:prstGeom prst="straightConnector1">
+                          <a:avLst/>
+                        </a:prstGeom>
+                        <a:ln w="38100">
+                          <a:tailEnd type="arrow"/>
+                        </a:ln>
+                      </wps:spPr>
+                      <wps:style>
+                        <a:lnRef idx="1">
+                          <a:schemeClr val="accent2"/>
+                        </a:lnRef>
+                        <a:fillRef idx="0">
+                          <a:schemeClr val="accent2"/>
+                        </a:fillRef>
+                        <a:effectRef idx="0">
+                          <a:schemeClr val="accent2"/>
+                        </a:effectRef>
+                        <a:fontRef idx="minor">
+                          <a:schemeClr val="tx1"/>
+                        </a:fontRef>
+                      </wps:style>
+                      <wps:bodyPr/>
+                    </wps:wsp>
+                  </a:graphicData>
+                </a:graphic>
+                <wp14:sizeRelH relativeFrom="margin">
+                  <wp14:pctWidth>0</wp14:pctWidth>
+                </wp14:sizeRelH>
+                <wp14:sizeRelV relativeFrom="margin">
+                  <wp14:pctHeight>0</wp14:pctHeight>
+                </wp14:sizeRelV>
+              </wp:anchor>
+            </w:drawing>
+          </mc:Choice>
+          <mc:Fallback>
+            <w:pict>
+              <v:shape id="Straight Arrow Connector 34" o:spid="_x0000_s1026" type="#_x0000_t32" style="position:absolute;margin-left:52.3pt;margin-top:114.8pt;width:69.95pt;height:37.4pt;z-index:251698176;visibility:visible;mso-wrap-style:square;mso-width-percent:0;mso-height-percent:0;mso-wrap-distance-left:9pt;mso-wrap-distance-top:0;mso-wrap-distance-right:9pt;mso-wrap-distance-bottom:0;mso-position-horizontal:absolute;mso-position-horizontal-relative:text;mso-position-vertical:absolute;mso-position-vertical-relative:text;mso-width-percent:0;mso-height-percent:0;mso-width-relative:margin;mso-height-relative:margin" o:gfxdata="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" strokecolor="#bc4542 [3045]" strokeweight="3pt">
+                <v:stroke endarrow="open"/>
+              </v:shape>
+            </w:pict>
+          </mc:Fallback>
+        </mc:AlternateContent>
+      </w:r>
+      <w:r>
+        <w:rPr>
+          <w:noProof/>
+        </w:rPr>
+        <mc:AlternateContent>
+          <mc:Choice Requires="wps">
+            <w:drawing>
+              <wp:anchor distT="0" distB="0" distL="114300" distR="114300" simplePos="0" relativeHeight="251691008" behindDoc="0" locked="0" layoutInCell="1" allowOverlap="1" wp14:anchorId="45BDB74F" wp14:editId="1A2E355B">
+                <wp:simplePos x="0" y="0"/>
+                <wp:positionH relativeFrom="column">
+                  <wp:posOffset>664234</wp:posOffset>
+                </wp:positionH>
+                <wp:positionV relativeFrom="paragraph">
+                  <wp:posOffset>1018456</wp:posOffset>
+                </wp:positionV>
+                <wp:extent cx="888521" cy="439947"/>
+                <wp:effectExtent l="19050" t="57150" r="0" b="17780"/>
+                <wp:wrapNone/>
+                <wp:docPr id="29" name="Straight Arrow Connector 29"/>
+                <wp:cNvGraphicFramePr/>
+                <a:graphic xmlns:a="http://schemas.openxmlformats.org/drawingml/2006/main">
+                  <a:graphicData uri="http://schemas.microsoft.com/office/word/2010/wordprocessingShape">
+                    <wps:wsp>
+                      <wps:cNvCnPr/>
+                      <wps:spPr>
+                        <a:xfrm flipV="1">
+                          <a:off x="0" y="0"/>
+                          <a:ext cx="888521" cy="439947"/>
+                        </a:xfrm>
+                        <a:prstGeom prst="straightConnector1">
+                          <a:avLst/>
+                        </a:prstGeom>
+                        <a:ln w="38100">
+                          <a:tailEnd type="arrow"/>
+                        </a:ln>
+                      </wps:spPr>
+                      <wps:style>
+                        <a:lnRef idx="1">
+                          <a:schemeClr val="accent2"/>
+                        </a:lnRef>
+                        <a:fillRef idx="0">
+                          <a:schemeClr val="accent2"/>
+                        </a:fillRef>
+                        <a:effectRef idx="0">
+                          <a:schemeClr val="accent2"/>
+                        </a:effectRef>
+                        <a:fontRef idx="minor">
+                          <a:schemeClr val="tx1"/>
+                        </a:fontRef>
+                      </wps:style>
+                      <wps:bodyPr/>
+                    </wps:wsp>
+                  </a:graphicData>
+                </a:graphic>
+                <wp14:sizeRelH relativeFrom="margin">
+                  <wp14:pctWidth>0</wp14:pctWidth>
+                </wp14:sizeRelH>
+                <wp14:sizeRelV relativeFrom="margin">
+                  <wp14:pctHeight>0</wp14:pctHeight>
+                </wp14:sizeRelV>
+              </wp:anchor>
+            </w:drawing>
+          </mc:Choice>
+          <mc:Fallback>
+            <w:pict>
+              <v:shape id="Straight Arrow Connector 29" o:spid="_x0000_s1026" type="#_x0000_t32" style="position:absolute;margin-left:52.3pt;margin-top:80.2pt;width:69.95pt;height:34.65pt;flip:y;z-index:251691008;visibility:visible;mso-wrap-style:square;mso-width-percent:0;mso-height-percent:0;mso-wrap-distance-left:9pt;mso-wrap-distance-top:0;mso-wrap-distance-right:9pt;mso-wrap-distance-bottom:0;mso-position-horizontal:absolute;mso-position-horizontal-relative:text;mso-position-vertical:absolute;mso-position-vertical-relative:text;mso-width-percent:0;mso-height-percent:0;mso-width-relative:margin;mso-height-relative:margin" o:gfxdata="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" strokecolor="#bc4542 [3045]" strokeweight="3pt">
+                <v:stroke endarrow="open"/>
+              </v:shape>
+            </w:pict>
+          </mc:Fallback>
+        </mc:AlternateContent>
+      </w:r>
+      <w:r>
+        <w:rPr>
+          <w:noProof/>
+        </w:rPr>
+        <mc:AlternateContent>
+          <mc:Choice Requires="wps">
+            <w:drawing>
+              <wp:anchor distT="0" distB="0" distL="114300" distR="114300" simplePos="0" relativeHeight="251692032" behindDoc="0" locked="0" layoutInCell="1" allowOverlap="1" wp14:anchorId="4A16BED1" wp14:editId="65A32866">
+                <wp:simplePos x="0" y="0"/>
+                <wp:positionH relativeFrom="column">
+                  <wp:posOffset>-577850</wp:posOffset>
+                </wp:positionH>
+                <wp:positionV relativeFrom="paragraph">
+                  <wp:posOffset>1242659</wp:posOffset>
+                </wp:positionV>
+                <wp:extent cx="1242204" cy="457200"/>
+                <wp:effectExtent l="0" t="0" r="15240" b="19050"/>
+                <wp:wrapNone/>
+                <wp:docPr id="30" name="Text Box 30"/>
+                <wp:cNvGraphicFramePr/>
+                <a:graphic xmlns:a="http://schemas.openxmlformats.org/drawingml/2006/main">
+                  <a:graphicData uri="http://schemas.microsoft.com/office/word/2010/wordprocessingShape">
+                    <wps:wsp>
+                      <wps:cNvSpPr txBox="1"/>
+                      <wps:spPr>
+                        <a:xfrm>
+                          <a:off x="0" y="0"/>
+                          <a:ext cx="1242204" cy="457200"/>
+                        </a:xfrm>
+                        <a:prstGeom prst="rect">
+                          <a:avLst/>
+                        </a:prstGeom>
+                        <a:ln/>
+                      </wps:spPr>
+                      <wps:style>
+                        <a:lnRef idx="2">
+                          <a:schemeClr val="accent2"/>
+                        </a:lnRef>
+                        <a:fillRef idx="1">
+                          <a:schemeClr val="lt1"/>
+                        </a:fillRef>
+                        <a:effectRef idx="0">
+                          <a:schemeClr val="accent2"/>
+                        </a:effectRef>
+                        <a:fontRef idx="minor">
+                          <a:schemeClr val="dk1"/>
+                        </a:fontRef>
+                      </wps:style>
+                      <wps:txbx>
+                        <w:txbxContent>
+                          <w:p>
+                            <w:pPr>
+                              <w:jc w:val="center"/>
+                            </w:pPr>
+                            <w:r>
+                              <w:t>Amplitude and Frequency Values</w:t>
+                            </w:r>
+                          </w:p>
+                        </w:txbxContent>
+                      </wps:txbx>
+                      <wps:bodyPr rot="0" spcFirstLastPara="0" vertOverflow="overflow" horzOverflow="overflow" vert="horz" wrap="square" lIns="91440" tIns="45720" rIns="91440" bIns="45720" numCol="1" spcCol="0" rtlCol="0" fromWordArt="0" anchor="t" anchorCtr="0" forceAA="0" compatLnSpc="1">
+                        <a:prstTxWarp prst="textNoShape">
+                          <a:avLst/>
+                        </a:prstTxWarp>
+                        <a:noAutofit/>
+                      </wps:bodyPr>
+                    </wps:wsp>
+                  </a:graphicData>
+                </a:graphic>
+                <wp14:sizeRelH relativeFrom="margin">
+                  <wp14:pctWidth>0</wp14:pctWidth>
+                </wp14:sizeRelH>
+                <wp14:sizeRelV relativeFrom="margin">
+                  <wp14:pctHeight>0</wp14:pctHeight>
+                </wp14:sizeRelV>
+              </wp:anchor>
+            </w:drawing>
+          </mc:Choice>
+          <mc:Fallback>
+            <w:pict>
+              <v:shape id="Text Box 30" o:spid="_x0000_s1031" type="#_x0000_t202" style="position:absolute;left:0;text-align:left;margin-left:-45.5pt;margin-top:97.85pt;width:97.8pt;height:36pt;z-index:251692032;visibility:visible;mso-wrap-style:square;mso-width-percent:0;mso-height-percent:0;mso-wrap-distance-left:9pt;mso-wrap-distance-top:0;mso-wrap-distance-right:9pt;mso-wrap-distance-bottom:0;mso-position-horizontal:absolute;mso-position-horizontal-relative:text;mso-position-vertical:absolute;mso-position-vertical-relative:text;mso-width-percent:0;mso-height-percent:0;mso-width-relative:margin;mso-height-relative:margin;v-text-anchor:top" o:gfxdata="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" fillcolor="white [3201]" strokecolor="#c0504d [3205]" strokeweight="2pt">
+                <v:textbox>
+                  <w:txbxContent>
+                    <w:p>
+                      <w:pPr>
+                        <w:jc w:val="center"/>
+                      </w:pPr>
+                      <w:r>
+                        <w:t>Amplitude and Frequency Values</w:t>
+                      </w:r>
+                    </w:p>
+                  </w:txbxContent>
+                </v:textbox>
+              </v:shape>
+            </w:pict>
+          </mc:Fallback>
+        </mc:AlternateContent>
+      </w:r>
+      <w:r>
+        <w:rPr>
+          <w:noProof/>
+        </w:rPr>
+        <mc:AlternateContent>
+          <mc:Choice Requires="wps">
+            <w:drawing>
+              <wp:anchor distT="0" distB="0" distL="114300" distR="114300" simplePos="0" relativeHeight="251689984" behindDoc="0" locked="0" layoutInCell="1" allowOverlap="1" wp14:anchorId="3E785AC4" wp14:editId="2A3EE653">
+                <wp:simplePos x="0" y="0"/>
+                <wp:positionH relativeFrom="column">
+                  <wp:posOffset>5296535</wp:posOffset>
+                </wp:positionH>
+                <wp:positionV relativeFrom="paragraph">
+                  <wp:posOffset>1242060</wp:posOffset>
+                </wp:positionV>
+                <wp:extent cx="1163955" cy="465455"/>
+                <wp:effectExtent l="0" t="0" r="17145" b="10795"/>
+                <wp:wrapNone/>
+                <wp:docPr id="28" name="Text Box 28"/>
+                <wp:cNvGraphicFramePr/>
+                <a:graphic xmlns:a="http://schemas.openxmlformats.org/drawingml/2006/main">
+                  <a:graphicData uri="http://schemas.microsoft.com/office/word/2010/wordprocessingShape">
+                    <wps:wsp>
+                      <wps:cNvSpPr txBox="1"/>
+                      <wps:spPr>
+                        <a:xfrm>
+                          <a:off x="0" y="0"/>
+                          <a:ext cx="1163955" cy="465455"/>
+                        </a:xfrm>
+                        <a:prstGeom prst="rect">
+                          <a:avLst/>
+                        </a:prstGeom>
+                        <a:ln/>
+                      </wps:spPr>
+                      <wps:style>
+                        <a:lnRef idx="2">
+                          <a:schemeClr val="accent2"/>
+                        </a:lnRef>
+                        <a:fillRef idx="1">
+                          <a:schemeClr val="lt1"/>
+                        </a:fillRef>
+                        <a:effectRef idx="0">
+                          <a:schemeClr val="accent2"/>
+                        </a:effectRef>
+                        <a:fontRef idx="minor">
+                          <a:schemeClr val="dk1"/>
+                        </a:fontRef>
+                      </wps:style>
+                      <wps:txbx>
+                        <w:txbxContent>
+                          <w:p>
+                            <w:pPr>
+                              <w:jc w:val="center"/>
+                            </w:pPr>
+                            <w:r>
+                              <w:t>Graphical Representations</w:t>
+                            </w:r>
+                          </w:p>
+                        </w:txbxContent>
+                      </wps:txbx>
+                      <wps:bodyPr rot="0" spcFirstLastPara="0" vertOverflow="overflow" horzOverflow="overflow" vert="horz" wrap="square" lIns="91440" tIns="45720" rIns="91440" bIns="45720" numCol="1" spcCol="0" rtlCol="0" fromWordArt="0" anchor="t" anchorCtr="0" forceAA="0" compatLnSpc="1">
+                        <a:prstTxWarp prst="textNoShape">
+                          <a:avLst/>
+                        </a:prstTxWarp>
+                        <a:noAutofit/>
+                      </wps:bodyPr>
+                    </wps:wsp>
+                  </a:graphicData>
+                </a:graphic>
+                <wp14:sizeRelH relativeFrom="margin">
+                  <wp14:pctWidth>0</wp14:pctWidth>
+                </wp14:sizeRelH>
+                <wp14:sizeRelV relativeFrom="margin">
+                  <wp14:pctHeight>0</wp14:pctHeight>
+                </wp14:sizeRelV>
+              </wp:anchor>
+            </w:drawing>
+          </mc:Choice>
+          <mc:Fallback>
+            <w:pict>
+              <v:shape id="Text Box 28" o:spid="_x0000_s1032" type="#_x0000_t202" style="position:absolute;left:0;text-align:left;margin-left:417.05pt;margin-top:97.8pt;width:91.65pt;height:36.65pt;z-index:251689984;visibility:visible;mso-wrap-style:square;mso-width-percent:0;mso-height-percent:0;mso-wrap-distance-left:9pt;mso-wrap-distance-top:0;mso-wrap-distance-right:9pt;mso-wrap-distance-bottom:0;mso-position-horizontal:absolute;mso-position-horizontal-relative:text;mso-position-vertical:absolute;mso-position-vertical-relative:text;mso-width-percent:0;mso-height-percent:0;mso-width-relative:margin;mso-height-relative:margin;v-text-anchor:top" o:gfxdata="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" fillcolor="white [3201]" strokecolor="#c0504d [3205]" strokeweight="2pt">
+                <v:textbox>
+                  <w:txbxContent>
+                    <w:p>
+                      <w:pPr>
+                        <w:jc w:val="center"/>
+                      </w:pPr>
+                      <w:r>
+                        <w:t xml:space="preserve">Graphical </w:t>
+                      </w:r>
+                      <w:r>
+                        <w:t>Representations</w:t>
+                      </w:r>
+                    </w:p>
+                  </w:txbxContent>
+                </v:textbox>
+              </v:shape>
+            </w:pict>
+          </mc:Fallback>
+        </mc:AlternateContent>
+      </w:r>
+      <w:r>
+        <w:rPr>
+          <w:noProof/>
+        </w:rPr>
+        <mc:AlternateContent>
+          <mc:Choice Requires="wps">
+            <w:drawing>
+              <wp:anchor distT="0" distB="0" distL="114300" distR="114300" simplePos="0" relativeHeight="251694080" behindDoc="0" locked="0" layoutInCell="1" allowOverlap="1" wp14:anchorId="64F39090" wp14:editId="6EFDDDEB">
+                <wp:simplePos x="0" y="0"/>
+                <wp:positionH relativeFrom="column">
+                  <wp:posOffset>5293360</wp:posOffset>
+                </wp:positionH>
+                <wp:positionV relativeFrom="paragraph">
+                  <wp:posOffset>229870</wp:posOffset>
+                </wp:positionV>
+                <wp:extent cx="1017905" cy="318770"/>
+                <wp:effectExtent l="0" t="0" r="10795" b="24130"/>
+                <wp:wrapNone/>
+                <wp:docPr id="32" name="Text Box 32"/>
+                <wp:cNvGraphicFramePr/>
+                <a:graphic xmlns:a="http://schemas.openxmlformats.org/drawingml/2006/main">
+                  <a:graphicData uri="http://schemas.microsoft.com/office/word/2010/wordprocessingShape">
+                    <wps:wsp>
+                      <wps:cNvSpPr txBox="1"/>
+                      <wps:spPr>
+                        <a:xfrm>
+                          <a:off x="0" y="0"/>
+                          <a:ext cx="1017905" cy="318770"/>
+                        </a:xfrm>
+                        <a:prstGeom prst="rect">
+                          <a:avLst/>
+                        </a:prstGeom>
+                        <a:ln/>
+                      </wps:spPr>
+                      <wps:style>
+                        <a:lnRef idx="2">
+                          <a:schemeClr val="accent2"/>
+                        </a:lnRef>
+                        <a:fillRef idx="1">
+                          <a:schemeClr val="lt1"/>
+                        </a:fillRef>
+                        <a:effectRef idx="0">
+                          <a:schemeClr val="accent2"/>
+                        </a:effectRef>
+                        <a:fontRef idx="minor">
+                          <a:schemeClr val="dk1"/>
+                        </a:fontRef>
+                      </wps:style>
+                      <wps:txbx>
+                        <w:txbxContent>
+                          <w:p>
+                            <w:pPr>
+                              <w:jc w:val="center"/>
+                            </w:pPr>
+                            <w:r>
+                              <w:t>Menu items</w:t>
+                            </w:r>
+                          </w:p>
+                        </w:txbxContent>
+                      </wps:txbx>
+                      <wps:bodyPr rot="0" spcFirstLastPara="0" vertOverflow="overflow" horzOverflow="overflow" vert="horz" wrap="square" lIns="91440" tIns="45720" rIns="91440" bIns="45720" numCol="1" spcCol="0" rtlCol="0" fromWordArt="0" anchor="t" anchorCtr="0" forceAA="0" compatLnSpc="1">
+                        <a:prstTxWarp prst="textNoShape">
+                          <a:avLst/>
+                        </a:prstTxWarp>
+                        <a:noAutofit/>
+                      </wps:bodyPr>
+                    </wps:wsp>
+                  </a:graphicData>
+                </a:graphic>
+                <wp14:sizeRelH relativeFrom="margin">
+                  <wp14:pctWidth>0</wp14:pctWidth>
+                </wp14:sizeRelH>
+                <wp14:sizeRelV relativeFrom="margin">
+                  <wp14:pctHeight>0</wp14:pctHeight>
+                </wp14:sizeRelV>
+              </wp:anchor>
+            </w:drawing>
+          </mc:Choice>
+          <mc:Fallback>
+            <w:pict>
+              <v:shape id="Text Box 32" o:spid="_x0000_s1033" type="#_x0000_t202" style="position:absolute;left:0;text-align:left;margin-left:416.8pt;margin-top:18.1pt;width:80.15pt;height:25.1pt;z-index:251694080;visibility:visible;mso-wrap-style:square;mso-width-percent:0;mso-height-percent:0;mso-wrap-distance-left:9pt;mso-wrap-distance-top:0;mso-wrap-distance-right:9pt;mso-wrap-distance-bottom:0;mso-position-horizontal:absolute;mso-position-horizontal-relative:text;mso-position-vertical:absolute;mso-position-vertical-relative:text;mso-width-percent:0;mso-height-percent:0;mso-width-relative:margin;mso-height-relative:margin;v-text-anchor:top" o:gfxdata="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" fillcolor="white [3201]" strokecolor="#c0504d [3205]" strokeweight="2pt">
+                <v:textbox>
+                  <w:txbxContent>
+                    <w:p>
+                      <w:pPr>
+                        <w:jc w:val="center"/>
+                      </w:pPr>
+                      <w:r>
+                        <w:t>Menu items</w:t>
+                      </w:r>
+                    </w:p>
+                  </w:txbxContent>
+                </v:textbox>
+              </v:shape>
+            </w:pict>
+          </mc:Fallback>
+        </mc:AlternateContent>
+      </w:r>
+      <w:r>
+        <w:rPr>
+          <w:noProof/>
+        </w:rPr>
+        <mc:AlternateContent>
+          <mc:Choice Requires="wps">
+            <w:drawing>
+              <wp:anchor distT="0" distB="0" distL="114300" distR="114300" simplePos="0" relativeHeight="251696128" behindDoc="0" locked="0" layoutInCell="1" allowOverlap="1" wp14:anchorId="3687CC8F" wp14:editId="12BF6AFC">
+                <wp:simplePos x="0" y="0"/>
+                <wp:positionH relativeFrom="column">
+                  <wp:posOffset>448574</wp:posOffset>
+                </wp:positionH>
+                <wp:positionV relativeFrom="paragraph">
+                  <wp:posOffset>354222</wp:posOffset>
+                </wp:positionV>
+                <wp:extent cx="740949" cy="198408"/>
+                <wp:effectExtent l="19050" t="19050" r="21590" b="87630"/>
+                <wp:wrapNone/>
+                <wp:docPr id="33" name="Straight Arrow Connector 33"/>
+                <wp:cNvGraphicFramePr/>
+                <a:graphic xmlns:a="http://schemas.openxmlformats.org/drawingml/2006/main">
+                  <a:graphicData uri="http://schemas.microsoft.com/office/word/2010/wordprocessingShape">
+                    <wps:wsp>
+                      <wps:cNvCnPr/>
+                      <wps:spPr>
+                        <a:xfrm>
+                          <a:off x="0" y="0"/>
+                          <a:ext cx="740949" cy="198408"/>
+                        </a:xfrm>
+                        <a:prstGeom prst="straightConnector1">
+                          <a:avLst/>
+                        </a:prstGeom>
+                        <a:ln w="38100">
+                          <a:tailEnd type="arrow"/>
+                        </a:ln>
+                      </wps:spPr>
+                      <wps:style>
+                        <a:lnRef idx="1">
+                          <a:schemeClr val="accent2"/>
+                        </a:lnRef>
+                        <a:fillRef idx="0">
+                          <a:schemeClr val="accent2"/>
+                        </a:fillRef>
+                        <a:effectRef idx="0">
+                          <a:schemeClr val="accent2"/>
+                        </a:effectRef>
+                        <a:fontRef idx="minor">
+                          <a:schemeClr val="tx1"/>
+                        </a:fontRef>
+                      </wps:style>
+                      <wps:bodyPr/>
+                    </wps:wsp>
+                  </a:graphicData>
+                </a:graphic>
+                <wp14:sizeRelH relativeFrom="margin">
+                  <wp14:pctWidth>0</wp14:pctWidth>
+                </wp14:sizeRelH>
+                <wp14:sizeRelV relativeFrom="margin">
+                  <wp14:pctHeight>0</wp14:pctHeight>
+                </wp14:sizeRelV>
+              </wp:anchor>
+            </w:drawing>
+          </mc:Choice>
+          <mc:Fallback>
+            <w:pict>
+              <v:shape id="Straight Arrow Connector 33" o:spid="_x0000_s1026" type="#_x0000_t32" style="position:absolute;margin-left:35.3pt;margin-top:27.9pt;width:58.35pt;height:15.6pt;z-index:251696128;visibility:visible;mso-wrap-style:square;mso-width-percent:0;mso-height-percent:0;mso-wrap-distance-left:9pt;mso-wrap-distance-top:0;mso-wrap-distance-right:9pt;mso-wrap-distance-bottom:0;mso-position-horizontal:absolute;mso-position-horizontal-relative:text;mso-position-vertical:absolute;mso-position-vertical-relative:text;mso-width-percent:0;mso-height-percent:0;mso-width-relative:margin;mso-height-relative:margin" o:gfxdata="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" strokecolor="#bc4542 [3045]" strokeweight="3pt">
+                <v:stroke endarrow="open"/>
+              </v:shape>
+            </w:pict>
+          </mc:Fallback>
+        </mc:AlternateContent>
+      </w:r>
+      <w:r>
+        <w:rPr>
+          <w:noProof/>
+        </w:rPr>
+        <mc:AlternateContent>
+          <mc:Choice Requires="wps">
+            <w:drawing>
+              <wp:anchor distT="0" distB="0" distL="114300" distR="114300" simplePos="0" relativeHeight="251688960" behindDoc="0" locked="0" layoutInCell="1" allowOverlap="1" wp14:anchorId="69EB909F" wp14:editId="0D18094B">
+                <wp:simplePos x="0" y="0"/>
+                <wp:positionH relativeFrom="column">
+                  <wp:posOffset>-391160</wp:posOffset>
+                </wp:positionH>
+                <wp:positionV relativeFrom="paragraph">
+                  <wp:posOffset>189865</wp:posOffset>
+                </wp:positionV>
+                <wp:extent cx="845185" cy="318770"/>
+                <wp:effectExtent l="0" t="0" r="12065" b="24130"/>
+                <wp:wrapNone/>
+                <wp:docPr id="27" name="Text Box 27"/>
+                <wp:cNvGraphicFramePr/>
+                <a:graphic xmlns:a="http://schemas.openxmlformats.org/drawingml/2006/main">
+                  <a:graphicData uri="http://schemas.microsoft.com/office/word/2010/wordprocessingShape">
+                    <wps:wsp>
+                      <wps:cNvSpPr txBox="1"/>
+                      <wps:spPr>
+                        <a:xfrm>
+                          <a:off x="0" y="0"/>
+                          <a:ext cx="845185" cy="318770"/>
+                        </a:xfrm>
+                        <a:prstGeom prst="rect">
+                          <a:avLst/>
+                        </a:prstGeom>
+                        <a:ln/>
+                      </wps:spPr>
+                      <wps:style>
+                        <a:lnRef idx="2">
+                          <a:schemeClr val="accent2"/>
+                        </a:lnRef>
+                        <a:fillRef idx="1">
+                          <a:schemeClr val="lt1"/>
+                        </a:fillRef>
+                        <a:effectRef idx="0">
+                          <a:schemeClr val="accent2"/>
+                        </a:effectRef>
+                        <a:fontRef idx="minor">
+                          <a:schemeClr val="dk1"/>
+                        </a:fontRef>
+                      </wps:style>
+                      <wps:txbx>
+                        <w:txbxContent>
+                          <w:p>
+                            <w:pPr>
+                              <w:jc w:val="center"/>
+                            </w:pPr>
+                            <w:r>
+                              <w:t>Cursor</w:t>
+                            </w:r>
+                          </w:p>
+                        </w:txbxContent>
+                      </wps:txbx>
+                      <wps:bodyPr rot="0" spcFirstLastPara="0" vertOverflow="overflow" horzOverflow="overflow" vert="horz" wrap="square" lIns="91440" tIns="45720" rIns="91440" bIns="45720" numCol="1" spcCol="0" rtlCol="0" fromWordArt="0" anchor="t" anchorCtr="0" forceAA="0" compatLnSpc="1">
+                        <a:prstTxWarp prst="textNoShape">
+                          <a:avLst/>
+                        </a:prstTxWarp>
+                        <a:noAutofit/>
+                      </wps:bodyPr>
+                    </wps:wsp>
+                  </a:graphicData>
+                </a:graphic>
+                <wp14:sizeRelV relativeFrom="margin">
+                  <wp14:pctHeight>0</wp14:pctHeight>
+                </wp14:sizeRelV>
+              </wp:anchor>
+            </w:drawing>
+          </mc:Choice>
+          <mc:Fallback>
+            <w:pict>
+              <v:shape id="Text Box 27" o:spid="_x0000_s1034" type="#_x0000_t202" style="position:absolute;left:0;text-align:left;margin-left:-30.8pt;margin-top:14.95pt;width:66.55pt;height:25.1pt;z-index:251688960;visibility:visible;mso-wrap-style:square;mso-height-percent:0;mso-wrap-distance-left:9pt;mso-wrap-distance-top:0;mso-wrap-distance-right:9pt;mso-wrap-distance-bottom:0;mso-position-horizontal:absolute;mso-position-horizontal-relative:text;mso-position-vertical:absolute;mso-position-vertical-relative:text;mso-height-percent:0;mso-height-relative:margin;v-text-anchor:top" o:gfxdata="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" fillcolor="white [3201]" strokecolor="#c0504d [3205]" strokeweight="2pt">
+                <v:textbox>
+                  <w:txbxContent>
+                    <w:p>
+                      <w:pPr>
+                        <w:jc w:val="center"/>
+                      </w:pPr>
+                      <w:r>
+                        <w:t>Cursor</w:t>
+                      </w:r>
+                    </w:p>
+                  </w:txbxContent>
+                </v:textbox>
+              </v:shape>
+            </w:pict>
+          </mc:Fallback>
+        </mc:AlternateContent>
+      </w:r>
+      <w:r>
+        <w:rPr>
+          <w:noProof/>
+        </w:rPr>
+        <w:drawing>
+          <wp:inline distT="0" distB="0" distL="0" distR="0" wp14:anchorId="36F73661" wp14:editId="287CA177">
+            <wp:extent cx="4505397" cy="2855344"/>
+            <wp:effectExtent l="0" t="0" r="0" b="2540"/>
+            <wp:docPr id="10" name="Picture 10"/>
+            <wp:cNvGraphicFramePr>
+              <a:graphicFrameLocks xmlns:a="http://schemas.openxmlformats.org/drawingml/2006/main" noChangeAspect="1"/>
+            </wp:cNvGraphicFramePr>
+            <a:graphic xmlns:a="http://schemas.openxmlformats.org/drawingml/2006/main">
+              <a:graphicData uri="http://schemas.openxmlformats.org/drawingml/2006/picture">
+                <pic:pic xmlns:pic="http://schemas.openxmlformats.org/drawingml/2006/picture">
+                  <pic:nvPicPr>
+                    <pic:cNvPr id="0" name=""/>
+                    <pic:cNvPicPr/>
+                  </pic:nvPicPr>
+                  <pic:blipFill>
+                    <a:blip r:embed="rId13"/>
+                    <a:stretch>
+                      <a:fillRect/>
+                    </a:stretch>
+                  </pic:blipFill>
+                  <pic:spPr>
+                    <a:xfrm>
+                      <a:off x="0" y="0"/>
+                      <a:ext cx="4513725" cy="2860622"/>
+                    </a:xfrm>
+                    <a:prstGeom prst="rect">
+                      <a:avLst/>
+                    </a:prstGeom>
+                  </pic:spPr>
+                </pic:pic>
+              </a:graphicData>
+            </a:graphic>
+          </wp:inline>
+        </w:drawing>
+      </w:r>
+    </w:p>
+    <w:p>
+      <w:pPr>
         <w:pStyle w:val="ListParagraph"/>
       </w:pPr>
     </w:p>
@@ -464,6 +2584,7 @@
         </w:numPr>
       </w:pPr>
       <w:r>
+        <w:lastRenderedPageBreak/>
         <w:t>To adjust the Frequency or Amplitude, use the buttons to navigate the screen. Pressing the “Select” button moves to select the other menu item than the one the cursor is at currently. So for example, if the cursors are next to the “Frequency” menu item, then pressing the select button will move the cursor next to the “Amplitude” menu item. The “UP” and “DOWN” buttons are responsible for increasing and decreasing the value of that menu item by one increment. For example, to increase the frequency, use the “SELECT” button to navigate to the “Frequency” menu item, and press the “UP” button. Doing so will increase the Frequency by one increment.</w:t>
       </w:r>
     </w:p>
@@ -506,15 +2627,15 @@
         <w:pStyle w:val="Title"/>
       </w:pPr>
       <w:r>
+        <w:t>Troubleshooting guide</w:t>
+      </w:r>
+    </w:p>
+    <w:p>
+      <w:pPr>
+        <w:pStyle w:val="Heading1"/>
+      </w:pPr>
+      <w:r>
         <w:lastRenderedPageBreak/>
-        <w:t>Troubleshooting guide</w:t>
-      </w:r>
-    </w:p>
-    <w:p>
-      <w:pPr>
-        <w:pStyle w:val="Heading1"/>
-      </w:pPr>
-      <w:r>
         <w:t>Q: The LCD screen won’t turn on</w:t>
       </w:r>
     </w:p>
@@ -943,6 +3064,81 @@
     <w:p>
       <w:pPr>
         <w:jc w:val="center"/>
+      </w:pPr>
+    </w:p>
+    <w:p>
+      <w:pPr>
+        <w:jc w:val="center"/>
+      </w:pPr>
+    </w:p>
+    <w:p>
+      <w:pPr>
+        <w:jc w:val="center"/>
+      </w:pPr>
+    </w:p>
+    <w:p>
+      <w:pPr>
+        <w:jc w:val="center"/>
+      </w:pPr>
+    </w:p>
+    <w:p>
+      <w:pPr>
+        <w:jc w:val="center"/>
+      </w:pPr>
+    </w:p>
+    <w:p>
+      <w:pPr>
+        <w:jc w:val="center"/>
+      </w:pPr>
+    </w:p>
+    <w:p>
+      <w:pPr>
+        <w:jc w:val="center"/>
+      </w:pPr>
+    </w:p>
+    <w:p>
+      <w:pPr>
+        <w:jc w:val="center"/>
+      </w:pPr>
+    </w:p>
+    <w:p>
+      <w:pPr>
+        <w:jc w:val="center"/>
+      </w:pPr>
+    </w:p>
+    <w:p>
+      <w:pPr>
+        <w:jc w:val="center"/>
+      </w:pPr>
+    </w:p>
+    <w:p>
+      <w:pPr>
+        <w:jc w:val="center"/>
+      </w:pPr>
+    </w:p>
+    <w:p>
+      <w:pPr>
+        <w:jc w:val="center"/>
+      </w:pPr>
+    </w:p>
+    <w:p>
+      <w:pPr>
+        <w:jc w:val="center"/>
+      </w:pPr>
+    </w:p>
+    <w:p>
+      <w:pPr>
+        <w:jc w:val="center"/>
+      </w:pPr>
+    </w:p>
+    <w:p>
+      <w:pPr>
+        <w:jc w:val="center"/>
+      </w:pPr>
+    </w:p>
+    <w:p>
+      <w:pPr>
+        <w:jc w:val="center"/>
         <w:rPr>
           <w:b/>
           <w:sz w:val="32"/>
@@ -982,6 +3178,7 @@
         <w:jc w:val="center"/>
       </w:pPr>
       <w:r>
+        <w:lastRenderedPageBreak/>
         <w:t>General Code Flow</w:t>
       </w:r>
       <w:r>
@@ -1006,7 +3203,7 @@
                     </pic:cNvPicPr>
                   </pic:nvPicPr>
                   <pic:blipFill>
-                    <a:blip r:embed="rId9">
+                    <a:blip r:embed="rId14">
                       <a:extLst>
                         <a:ext uri="{28A0092B-C50C-407E-A947-70E740481C1C}">
                           <a14:useLocalDpi xmlns:a14="http://schemas.microsoft.com/office/drawing/2010/main" val="0"/>
@@ -1079,7 +3276,7 @@
                     </pic:cNvPicPr>
                   </pic:nvPicPr>
                   <pic:blipFill>
-                    <a:blip r:embed="rId10">
+                    <a:blip r:embed="rId15">
                       <a:extLst>
                         <a:ext uri="{28A0092B-C50C-407E-A947-70E740481C1C}">
                           <a14:useLocalDpi xmlns:a14="http://schemas.microsoft.com/office/drawing/2010/main" val="0"/>
@@ -1135,7 +3332,7 @@
                     </pic:cNvPicPr>
                   </pic:nvPicPr>
                   <pic:blipFill>
-                    <a:blip r:embed="rId11">
+                    <a:blip r:embed="rId16">
                       <a:extLst>
                         <a:ext uri="{28A0092B-C50C-407E-A947-70E740481C1C}">
                           <a14:useLocalDpi xmlns:a14="http://schemas.microsoft.com/office/drawing/2010/main" val="0"/>
@@ -1188,7 +3385,6 @@
         <w:rPr>
           <w:noProof/>
         </w:rPr>
-        <w:lastRenderedPageBreak/>
         <w:drawing>
           <wp:anchor distT="0" distB="0" distL="114300" distR="114300" simplePos="0" relativeHeight="251658240" behindDoc="0" locked="0" layoutInCell="1" allowOverlap="1" wp14:anchorId="6E3010EF" wp14:editId="45068D8C">
             <wp:simplePos x="0" y="0"/>
@@ -1215,7 +3411,7 @@
                     </pic:cNvPicPr>
                   </pic:nvPicPr>
                   <pic:blipFill>
-                    <a:blip r:embed="rId12">
+                    <a:blip r:embed="rId17">
                       <a:extLst>
                         <a:ext uri="{28A0092B-C50C-407E-A947-70E740481C1C}">
                           <a14:useLocalDpi xmlns:a14="http://schemas.microsoft.com/office/drawing/2010/main" val="0"/>
@@ -1295,7 +3491,7 @@
                     </pic:cNvPicPr>
                   </pic:nvPicPr>
                   <pic:blipFill>
-                    <a:blip r:embed="rId13">
+                    <a:blip r:embed="rId18">
                       <a:extLst>
                         <a:ext uri="{28A0092B-C50C-407E-A947-70E740481C1C}">
                           <a14:useLocalDpi xmlns:a14="http://schemas.microsoft.com/office/drawing/2010/main" val="0"/>
@@ -1362,7 +3558,6 @@
         <w:rPr>
           <w:noProof/>
         </w:rPr>
-        <w:lastRenderedPageBreak/>
         <w:drawing>
           <wp:anchor distT="0" distB="0" distL="114300" distR="114300" simplePos="0" relativeHeight="251664384" behindDoc="0" locked="0" layoutInCell="1" allowOverlap="1" wp14:anchorId="508D38B7" wp14:editId="54C59A0C">
             <wp:simplePos x="0" y="0"/>
@@ -1389,7 +3584,7 @@
                     </pic:cNvPicPr>
                   </pic:nvPicPr>
                   <pic:blipFill>
-                    <a:blip r:embed="rId14">
+                    <a:blip r:embed="rId19">
                       <a:extLst>
                         <a:ext uri="{28A0092B-C50C-407E-A947-70E740481C1C}">
                           <a14:useLocalDpi xmlns:a14="http://schemas.microsoft.com/office/drawing/2010/main" val="0"/>
@@ -1465,7 +3660,7 @@
                     </pic:cNvPicPr>
                   </pic:nvPicPr>
                   <pic:blipFill>
-                    <a:blip r:embed="rId15">
+                    <a:blip r:embed="rId20">
                       <a:extLst>
                         <a:ext uri="{28A0092B-C50C-407E-A947-70E740481C1C}">
                           <a14:useLocalDpi xmlns:a14="http://schemas.microsoft.com/office/drawing/2010/main" val="0"/>
@@ -1536,7 +3731,7 @@
                     </pic:cNvPicPr>
                   </pic:nvPicPr>
                   <pic:blipFill>
-                    <a:blip r:embed="rId16">
+                    <a:blip r:embed="rId21">
                       <a:extLst>
                         <a:ext uri="{28A0092B-C50C-407E-A947-70E740481C1C}">
                           <a14:useLocalDpi xmlns:a14="http://schemas.microsoft.com/office/drawing/2010/main" val="0"/>
@@ -1597,7 +3792,6 @@
           <w:sz w:val="32"/>
           <w:u w:val="single"/>
         </w:rPr>
-        <w:lastRenderedPageBreak/>
         <w:t>APPENDIX 3</w:t>
       </w:r>
     </w:p>
@@ -1634,11 +3828,9 @@
           <w:sz w:val="24"/>
         </w:rPr>
       </w:pPr>
-      <w:bookmarkStart w:id="0" w:name="_GoBack"/>
-      <w:bookmarkEnd w:id="0"/>
     </w:p>
     <w:sectPr>
-      <w:headerReference w:type="default" r:id="rId17"/>
+      <w:headerReference w:type="default" r:id="rId22"/>
       <w:pgSz w:w="12240" w:h="15840"/>
       <w:pgMar w:top="1440" w:right="1440" w:bottom="1440" w:left="1440" w:header="720" w:footer="720" w:gutter="0"/>
       <w:cols w:space="720"/>

</xml_diff>